<commit_message>
Added Key Object Interaction
</commit_message>
<xml_diff>
--- a/Documentation/GDD.docx
+++ b/Documentation/GDD.docx
@@ -244,7 +244,7 @@
                         <w:b/>
                         <w:bCs/>
                       </w:rPr>
-                      <w:t>Jack Fuller</w:t>
+                      <w:t>Revision: 0.0.1</w:t>
                     </w:r>
                   </w:p>
                 </w:tc>
@@ -264,9 +264,6 @@
                 </w:rPr>
                 <w:alias w:val="Date"/>
                 <w:id w:val="516659546"/>
-                <w:placeholder>
-                  <w:docPart w:val="D012CA9871B54BB68F673FCB6022D988"/>
-                </w:placeholder>
                 <w:dataBinding w:prefixMappings="xmlns:ns0='http://schemas.microsoft.com/office/2006/coverPageProps'" w:xpath="/ns0:CoverPageProperties[1]/ns0:PublishDate[1]" w:storeItemID="{55AF091B-3C7A-41E3-B477-F2FDAA23CFDA}"/>
                 <w:date w:fullDate="2016-12-20T00:00:00Z">
                   <w:dateFormat w:val="M/d/yyyy"/>
@@ -362,6 +359,16 @@
     </w:sdt>
     <w:sdt>
       <w:sdtPr>
+        <w:rPr>
+          <w:b w:val="0"/>
+          <w:bCs w:val="0"/>
+          <w:caps w:val="0"/>
+          <w:color w:val="auto"/>
+          <w:spacing w:val="0"/>
+          <w:sz w:val="20"/>
+          <w:szCs w:val="20"/>
+          <w:lang w:bidi="ar-SA"/>
+        </w:rPr>
         <w:id w:val="886073099"/>
         <w:docPartObj>
           <w:docPartGallery w:val="Table of Contents"/>
@@ -370,13 +377,7 @@
       </w:sdtPr>
       <w:sdtEndPr>
         <w:rPr>
-          <w:caps w:val="0"/>
           <w:noProof/>
-          <w:color w:val="auto"/>
-          <w:spacing w:val="0"/>
-          <w:sz w:val="20"/>
-          <w:szCs w:val="20"/>
-          <w:lang w:bidi="ar-SA"/>
         </w:rPr>
       </w:sdtEndPr>
       <w:sdtContent>
@@ -410,7 +411,7 @@
           <w:r>
             <w:fldChar w:fldCharType="separate"/>
           </w:r>
-          <w:hyperlink w:anchor="_Toc470260751" w:history="1">
+          <w:hyperlink w:anchor="_Toc470267587" w:history="1">
             <w:r>
               <w:rPr>
                 <w:rStyle w:val="Hyperlink"/>
@@ -437,7 +438,7 @@
                 <w:noProof/>
                 <w:webHidden/>
               </w:rPr>
-              <w:instrText xml:space="preserve"> PAGEREF _Toc470260751 \h </w:instrText>
+              <w:instrText xml:space="preserve"> PAGEREF _Toc470267587 \h </w:instrText>
             </w:r>
             <w:r>
               <w:rPr>
@@ -457,7 +458,7 @@
                 <w:noProof/>
                 <w:webHidden/>
               </w:rPr>
-              <w:t>2</w:t>
+              <w:t>3</w:t>
             </w:r>
             <w:r>
               <w:rPr>
@@ -481,13 +482,13 @@
               <w:lang w:eastAsia="en-GB"/>
             </w:rPr>
           </w:pPr>
-          <w:hyperlink w:anchor="_Toc470260752" w:history="1">
+          <w:hyperlink w:anchor="_Toc470267588" w:history="1">
             <w:r>
               <w:rPr>
                 <w:rStyle w:val="Hyperlink"/>
                 <w:noProof/>
               </w:rPr>
-              <w:t>Delivery Date</w:t>
+              <w:t>Genre</w:t>
             </w:r>
             <w:r>
               <w:rPr>
@@ -508,7 +509,7 @@
                 <w:noProof/>
                 <w:webHidden/>
               </w:rPr>
-              <w:instrText xml:space="preserve"> PAGEREF _Toc470260752 \h </w:instrText>
+              <w:instrText xml:space="preserve"> PAGEREF _Toc470267588 \h </w:instrText>
             </w:r>
             <w:r>
               <w:rPr>
@@ -528,7 +529,7 @@
                 <w:noProof/>
                 <w:webHidden/>
               </w:rPr>
-              <w:t>2</w:t>
+              <w:t>3</w:t>
             </w:r>
             <w:r>
               <w:rPr>
@@ -552,13 +553,13 @@
               <w:lang w:eastAsia="en-GB"/>
             </w:rPr>
           </w:pPr>
-          <w:hyperlink w:anchor="_Toc470260753" w:history="1">
+          <w:hyperlink w:anchor="_Toc470267589" w:history="1">
             <w:r>
               <w:rPr>
                 <w:rStyle w:val="Hyperlink"/>
                 <w:noProof/>
               </w:rPr>
-              <w:t>Genre</w:t>
+              <w:t>Similar Titles</w:t>
             </w:r>
             <w:r>
               <w:rPr>
@@ -579,7 +580,7 @@
                 <w:noProof/>
                 <w:webHidden/>
               </w:rPr>
-              <w:instrText xml:space="preserve"> PAGEREF _Toc470260753 \h </w:instrText>
+              <w:instrText xml:space="preserve"> PAGEREF _Toc470267589 \h </w:instrText>
             </w:r>
             <w:r>
               <w:rPr>
@@ -599,7 +600,7 @@
                 <w:noProof/>
                 <w:webHidden/>
               </w:rPr>
-              <w:t>2</w:t>
+              <w:t>3</w:t>
             </w:r>
             <w:r>
               <w:rPr>
@@ -623,13 +624,13 @@
               <w:lang w:eastAsia="en-GB"/>
             </w:rPr>
           </w:pPr>
-          <w:hyperlink w:anchor="_Toc470260754" w:history="1">
+          <w:hyperlink w:anchor="_Toc470267590" w:history="1">
             <w:r>
               <w:rPr>
                 <w:rStyle w:val="Hyperlink"/>
                 <w:noProof/>
               </w:rPr>
-              <w:t>Similar Titles</w:t>
+              <w:t>Setting</w:t>
             </w:r>
             <w:r>
               <w:rPr>
@@ -650,7 +651,7 @@
                 <w:noProof/>
                 <w:webHidden/>
               </w:rPr>
-              <w:instrText xml:space="preserve"> PAGEREF _Toc470260754 \h </w:instrText>
+              <w:instrText xml:space="preserve"> PAGEREF _Toc470267590 \h </w:instrText>
             </w:r>
             <w:r>
               <w:rPr>
@@ -670,7 +671,7 @@
                 <w:noProof/>
                 <w:webHidden/>
               </w:rPr>
-              <w:t>2</w:t>
+              <w:t>3</w:t>
             </w:r>
             <w:r>
               <w:rPr>
@@ -694,13 +695,13 @@
               <w:lang w:eastAsia="en-GB"/>
             </w:rPr>
           </w:pPr>
-          <w:hyperlink w:anchor="_Toc470260755" w:history="1">
+          <w:hyperlink w:anchor="_Toc470267591" w:history="1">
             <w:r>
               <w:rPr>
                 <w:rStyle w:val="Hyperlink"/>
                 <w:noProof/>
               </w:rPr>
-              <w:t>Setting</w:t>
+              <w:t>Art Direction</w:t>
             </w:r>
             <w:r>
               <w:rPr>
@@ -721,7 +722,7 @@
                 <w:noProof/>
                 <w:webHidden/>
               </w:rPr>
-              <w:instrText xml:space="preserve"> PAGEREF _Toc470260755 \h </w:instrText>
+              <w:instrText xml:space="preserve"> PAGEREF _Toc470267591 \h </w:instrText>
             </w:r>
             <w:r>
               <w:rPr>
@@ -741,7 +742,7 @@
                 <w:noProof/>
                 <w:webHidden/>
               </w:rPr>
-              <w:t>2</w:t>
+              <w:t>3</w:t>
             </w:r>
             <w:r>
               <w:rPr>
@@ -765,13 +766,13 @@
               <w:lang w:eastAsia="en-GB"/>
             </w:rPr>
           </w:pPr>
-          <w:hyperlink w:anchor="_Toc470260756" w:history="1">
+          <w:hyperlink w:anchor="_Toc470267592" w:history="1">
             <w:r>
               <w:rPr>
                 <w:rStyle w:val="Hyperlink"/>
                 <w:noProof/>
               </w:rPr>
-              <w:t>Art Direction</w:t>
+              <w:t>Target Audience</w:t>
             </w:r>
             <w:r>
               <w:rPr>
@@ -792,7 +793,7 @@
                 <w:noProof/>
                 <w:webHidden/>
               </w:rPr>
-              <w:instrText xml:space="preserve"> PAGEREF _Toc470260756 \h </w:instrText>
+              <w:instrText xml:space="preserve"> PAGEREF _Toc470267592 \h </w:instrText>
             </w:r>
             <w:r>
               <w:rPr>
@@ -812,7 +813,7 @@
                 <w:noProof/>
                 <w:webHidden/>
               </w:rPr>
-              <w:t>2</w:t>
+              <w:t>3</w:t>
             </w:r>
             <w:r>
               <w:rPr>
@@ -836,13 +837,13 @@
               <w:lang w:eastAsia="en-GB"/>
             </w:rPr>
           </w:pPr>
-          <w:hyperlink w:anchor="_Toc470260757" w:history="1">
+          <w:hyperlink w:anchor="_Toc470267593" w:history="1">
             <w:r>
               <w:rPr>
                 <w:rStyle w:val="Hyperlink"/>
                 <w:noProof/>
               </w:rPr>
-              <w:t>Target Audience</w:t>
+              <w:t>Targeted Platforms</w:t>
             </w:r>
             <w:r>
               <w:rPr>
@@ -863,7 +864,7 @@
                 <w:noProof/>
                 <w:webHidden/>
               </w:rPr>
-              <w:instrText xml:space="preserve"> PAGEREF _Toc470260757 \h </w:instrText>
+              <w:instrText xml:space="preserve"> PAGEREF _Toc470267593 \h </w:instrText>
             </w:r>
             <w:r>
               <w:rPr>
@@ -883,7 +884,7 @@
                 <w:noProof/>
                 <w:webHidden/>
               </w:rPr>
-              <w:t>2</w:t>
+              <w:t>3</w:t>
             </w:r>
             <w:r>
               <w:rPr>
@@ -907,13 +908,13 @@
               <w:lang w:eastAsia="en-GB"/>
             </w:rPr>
           </w:pPr>
-          <w:hyperlink w:anchor="_Toc470260758" w:history="1">
+          <w:hyperlink w:anchor="_Toc470267594" w:history="1">
             <w:r>
               <w:rPr>
                 <w:rStyle w:val="Hyperlink"/>
                 <w:noProof/>
               </w:rPr>
-              <w:t>Core Concept</w:t>
+              <w:t>Project Scope</w:t>
             </w:r>
             <w:r>
               <w:rPr>
@@ -934,7 +935,7 @@
                 <w:noProof/>
                 <w:webHidden/>
               </w:rPr>
-              <w:instrText xml:space="preserve"> PAGEREF _Toc470260758 \h </w:instrText>
+              <w:instrText xml:space="preserve"> PAGEREF _Toc470267594 \h </w:instrText>
             </w:r>
             <w:r>
               <w:rPr>
@@ -954,7 +955,228 @@
                 <w:noProof/>
                 <w:webHidden/>
               </w:rPr>
-              <w:t>2</w:t>
+              <w:t>3</w:t>
+            </w:r>
+            <w:r>
+              <w:rPr>
+                <w:noProof/>
+                <w:webHidden/>
+              </w:rPr>
+              <w:fldChar w:fldCharType="end"/>
+            </w:r>
+          </w:hyperlink>
+        </w:p>
+        <w:p>
+          <w:pPr>
+            <w:pStyle w:val="TOC2"/>
+            <w:tabs>
+              <w:tab w:val="right" w:leader="dot" w:pos="9016"/>
+            </w:tabs>
+            <w:rPr>
+              <w:noProof/>
+              <w:sz w:val="22"/>
+              <w:szCs w:val="22"/>
+              <w:lang w:eastAsia="en-GB"/>
+            </w:rPr>
+          </w:pPr>
+          <w:hyperlink w:anchor="_Toc470267595" w:history="1">
+            <w:r>
+              <w:rPr>
+                <w:rStyle w:val="Hyperlink"/>
+                <w:noProof/>
+              </w:rPr>
+              <w:t>Delivery Date</w:t>
+            </w:r>
+            <w:r>
+              <w:rPr>
+                <w:noProof/>
+                <w:webHidden/>
+              </w:rPr>
+              <w:tab/>
+            </w:r>
+            <w:r>
+              <w:rPr>
+                <w:noProof/>
+                <w:webHidden/>
+              </w:rPr>
+              <w:fldChar w:fldCharType="begin"/>
+            </w:r>
+            <w:r>
+              <w:rPr>
+                <w:noProof/>
+                <w:webHidden/>
+              </w:rPr>
+              <w:instrText xml:space="preserve"> PAGEREF _Toc470267595 \h </w:instrText>
+            </w:r>
+            <w:r>
+              <w:rPr>
+                <w:noProof/>
+                <w:webHidden/>
+              </w:rPr>
+            </w:r>
+            <w:r>
+              <w:rPr>
+                <w:noProof/>
+                <w:webHidden/>
+              </w:rPr>
+              <w:fldChar w:fldCharType="separate"/>
+            </w:r>
+            <w:r>
+              <w:rPr>
+                <w:noProof/>
+                <w:webHidden/>
+              </w:rPr>
+              <w:t>3</w:t>
+            </w:r>
+            <w:r>
+              <w:rPr>
+                <w:noProof/>
+                <w:webHidden/>
+              </w:rPr>
+              <w:fldChar w:fldCharType="end"/>
+            </w:r>
+          </w:hyperlink>
+        </w:p>
+        <w:p>
+          <w:pPr>
+            <w:pStyle w:val="TOC2"/>
+            <w:tabs>
+              <w:tab w:val="right" w:leader="dot" w:pos="9016"/>
+            </w:tabs>
+            <w:rPr>
+              <w:noProof/>
+              <w:sz w:val="22"/>
+              <w:szCs w:val="22"/>
+              <w:lang w:eastAsia="en-GB"/>
+            </w:rPr>
+          </w:pPr>
+          <w:hyperlink w:anchor="_Toc470267596" w:history="1">
+            <w:r>
+              <w:rPr>
+                <w:rStyle w:val="Hyperlink"/>
+                <w:noProof/>
+              </w:rPr>
+              <w:t>T</w:t>
+            </w:r>
+            <w:r>
+              <w:rPr>
+                <w:rStyle w:val="Hyperlink"/>
+                <w:noProof/>
+                <w:shd w:val="clear" w:color="auto" w:fill="DBE5F1" w:themeFill="accent1" w:themeFillTint="33"/>
+              </w:rPr>
+              <w:t>eam Size</w:t>
+            </w:r>
+            <w:r>
+              <w:rPr>
+                <w:noProof/>
+                <w:webHidden/>
+              </w:rPr>
+              <w:tab/>
+            </w:r>
+            <w:r>
+              <w:rPr>
+                <w:noProof/>
+                <w:webHidden/>
+              </w:rPr>
+              <w:fldChar w:fldCharType="begin"/>
+            </w:r>
+            <w:r>
+              <w:rPr>
+                <w:noProof/>
+                <w:webHidden/>
+              </w:rPr>
+              <w:instrText xml:space="preserve"> PAGEREF _Toc470267596 \h </w:instrText>
+            </w:r>
+            <w:r>
+              <w:rPr>
+                <w:noProof/>
+                <w:webHidden/>
+              </w:rPr>
+            </w:r>
+            <w:r>
+              <w:rPr>
+                <w:noProof/>
+                <w:webHidden/>
+              </w:rPr>
+              <w:fldChar w:fldCharType="separate"/>
+            </w:r>
+            <w:r>
+              <w:rPr>
+                <w:noProof/>
+                <w:webHidden/>
+              </w:rPr>
+              <w:t>3</w:t>
+            </w:r>
+            <w:r>
+              <w:rPr>
+                <w:noProof/>
+                <w:webHidden/>
+              </w:rPr>
+              <w:fldChar w:fldCharType="end"/>
+            </w:r>
+          </w:hyperlink>
+        </w:p>
+        <w:p>
+          <w:pPr>
+            <w:pStyle w:val="TOC2"/>
+            <w:tabs>
+              <w:tab w:val="right" w:leader="dot" w:pos="9016"/>
+            </w:tabs>
+            <w:rPr>
+              <w:noProof/>
+              <w:sz w:val="22"/>
+              <w:szCs w:val="22"/>
+              <w:lang w:eastAsia="en-GB"/>
+            </w:rPr>
+          </w:pPr>
+          <w:hyperlink w:anchor="_Toc470267597" w:history="1">
+            <w:r>
+              <w:rPr>
+                <w:rStyle w:val="Hyperlink"/>
+                <w:noProof/>
+              </w:rPr>
+              <w:t>necessary Software</w:t>
+            </w:r>
+            <w:r>
+              <w:rPr>
+                <w:noProof/>
+                <w:webHidden/>
+              </w:rPr>
+              <w:tab/>
+            </w:r>
+            <w:r>
+              <w:rPr>
+                <w:noProof/>
+                <w:webHidden/>
+              </w:rPr>
+              <w:fldChar w:fldCharType="begin"/>
+            </w:r>
+            <w:r>
+              <w:rPr>
+                <w:noProof/>
+                <w:webHidden/>
+              </w:rPr>
+              <w:instrText xml:space="preserve"> PAGEREF _Toc470267597 \h </w:instrText>
+            </w:r>
+            <w:r>
+              <w:rPr>
+                <w:noProof/>
+                <w:webHidden/>
+              </w:rPr>
+            </w:r>
+            <w:r>
+              <w:rPr>
+                <w:noProof/>
+                <w:webHidden/>
+              </w:rPr>
+              <w:fldChar w:fldCharType="separate"/>
+            </w:r>
+            <w:r>
+              <w:rPr>
+                <w:noProof/>
+                <w:webHidden/>
+              </w:rPr>
+              <w:t>3</w:t>
             </w:r>
             <w:r>
               <w:rPr>
@@ -978,13 +1200,13 @@
               <w:lang w:eastAsia="en-GB"/>
             </w:rPr>
           </w:pPr>
-          <w:hyperlink w:anchor="_Toc470260759" w:history="1">
+          <w:hyperlink w:anchor="_Toc470267598" w:history="1">
             <w:r>
               <w:rPr>
                 <w:rStyle w:val="Hyperlink"/>
                 <w:noProof/>
               </w:rPr>
-              <w:t>Core Mechanics</w:t>
+              <w:t>Influences</w:t>
             </w:r>
             <w:r>
               <w:rPr>
@@ -1005,7 +1227,7 @@
                 <w:noProof/>
                 <w:webHidden/>
               </w:rPr>
-              <w:instrText xml:space="preserve"> PAGEREF _Toc470260759 \h </w:instrText>
+              <w:instrText xml:space="preserve"> PAGEREF _Toc470267598 \h </w:instrText>
             </w:r>
             <w:r>
               <w:rPr>
@@ -1025,7 +1247,7 @@
                 <w:noProof/>
                 <w:webHidden/>
               </w:rPr>
-              <w:t>2</w:t>
+              <w:t>4</w:t>
             </w:r>
             <w:r>
               <w:rPr>
@@ -1049,13 +1271,13 @@
               <w:lang w:eastAsia="en-GB"/>
             </w:rPr>
           </w:pPr>
-          <w:hyperlink w:anchor="_Toc470260760" w:history="1">
+          <w:hyperlink w:anchor="_Toc470267599" w:history="1">
             <w:r>
               <w:rPr>
                 <w:rStyle w:val="Hyperlink"/>
                 <w:noProof/>
               </w:rPr>
-              <w:t>Free Running</w:t>
+              <w:t>Elevator Pitch</w:t>
             </w:r>
             <w:r>
               <w:rPr>
@@ -1076,7 +1298,7 @@
                 <w:noProof/>
                 <w:webHidden/>
               </w:rPr>
-              <w:instrText xml:space="preserve"> PAGEREF _Toc470260760 \h </w:instrText>
+              <w:instrText xml:space="preserve"> PAGEREF _Toc470267599 \h </w:instrText>
             </w:r>
             <w:r>
               <w:rPr>
@@ -1096,7 +1318,291 @@
                 <w:noProof/>
                 <w:webHidden/>
               </w:rPr>
-              <w:t>2</w:t>
+              <w:t>4</w:t>
+            </w:r>
+            <w:r>
+              <w:rPr>
+                <w:noProof/>
+                <w:webHidden/>
+              </w:rPr>
+              <w:fldChar w:fldCharType="end"/>
+            </w:r>
+          </w:hyperlink>
+        </w:p>
+        <w:p>
+          <w:pPr>
+            <w:pStyle w:val="TOC1"/>
+            <w:tabs>
+              <w:tab w:val="right" w:leader="dot" w:pos="9016"/>
+            </w:tabs>
+            <w:rPr>
+              <w:noProof/>
+              <w:sz w:val="22"/>
+              <w:szCs w:val="22"/>
+              <w:lang w:eastAsia="en-GB"/>
+            </w:rPr>
+          </w:pPr>
+          <w:hyperlink w:anchor="_Toc470267600" w:history="1">
+            <w:r>
+              <w:rPr>
+                <w:rStyle w:val="Hyperlink"/>
+                <w:noProof/>
+              </w:rPr>
+              <w:t>Project Description (Brief)</w:t>
+            </w:r>
+            <w:r>
+              <w:rPr>
+                <w:noProof/>
+                <w:webHidden/>
+              </w:rPr>
+              <w:tab/>
+            </w:r>
+            <w:r>
+              <w:rPr>
+                <w:noProof/>
+                <w:webHidden/>
+              </w:rPr>
+              <w:fldChar w:fldCharType="begin"/>
+            </w:r>
+            <w:r>
+              <w:rPr>
+                <w:noProof/>
+                <w:webHidden/>
+              </w:rPr>
+              <w:instrText xml:space="preserve"> PAGEREF _Toc470267600 \h </w:instrText>
+            </w:r>
+            <w:r>
+              <w:rPr>
+                <w:noProof/>
+                <w:webHidden/>
+              </w:rPr>
+            </w:r>
+            <w:r>
+              <w:rPr>
+                <w:noProof/>
+                <w:webHidden/>
+              </w:rPr>
+              <w:fldChar w:fldCharType="separate"/>
+            </w:r>
+            <w:r>
+              <w:rPr>
+                <w:noProof/>
+                <w:webHidden/>
+              </w:rPr>
+              <w:t>4</w:t>
+            </w:r>
+            <w:r>
+              <w:rPr>
+                <w:noProof/>
+                <w:webHidden/>
+              </w:rPr>
+              <w:fldChar w:fldCharType="end"/>
+            </w:r>
+          </w:hyperlink>
+        </w:p>
+        <w:p>
+          <w:pPr>
+            <w:pStyle w:val="TOC1"/>
+            <w:tabs>
+              <w:tab w:val="right" w:leader="dot" w:pos="9016"/>
+            </w:tabs>
+            <w:rPr>
+              <w:noProof/>
+              <w:sz w:val="22"/>
+              <w:szCs w:val="22"/>
+              <w:lang w:eastAsia="en-GB"/>
+            </w:rPr>
+          </w:pPr>
+          <w:hyperlink w:anchor="_Toc470267601" w:history="1">
+            <w:r>
+              <w:rPr>
+                <w:rStyle w:val="Hyperlink"/>
+                <w:noProof/>
+              </w:rPr>
+              <w:t>Project Description (Long Form)</w:t>
+            </w:r>
+            <w:r>
+              <w:rPr>
+                <w:noProof/>
+                <w:webHidden/>
+              </w:rPr>
+              <w:tab/>
+            </w:r>
+            <w:r>
+              <w:rPr>
+                <w:noProof/>
+                <w:webHidden/>
+              </w:rPr>
+              <w:fldChar w:fldCharType="begin"/>
+            </w:r>
+            <w:r>
+              <w:rPr>
+                <w:noProof/>
+                <w:webHidden/>
+              </w:rPr>
+              <w:instrText xml:space="preserve"> PAGEREF _Toc470267601 \h </w:instrText>
+            </w:r>
+            <w:r>
+              <w:rPr>
+                <w:noProof/>
+                <w:webHidden/>
+              </w:rPr>
+            </w:r>
+            <w:r>
+              <w:rPr>
+                <w:noProof/>
+                <w:webHidden/>
+              </w:rPr>
+              <w:fldChar w:fldCharType="separate"/>
+            </w:r>
+            <w:r>
+              <w:rPr>
+                <w:noProof/>
+                <w:webHidden/>
+              </w:rPr>
+              <w:t>4</w:t>
+            </w:r>
+            <w:r>
+              <w:rPr>
+                <w:noProof/>
+                <w:webHidden/>
+              </w:rPr>
+              <w:fldChar w:fldCharType="end"/>
+            </w:r>
+          </w:hyperlink>
+        </w:p>
+        <w:p>
+          <w:pPr>
+            <w:pStyle w:val="TOC1"/>
+            <w:tabs>
+              <w:tab w:val="right" w:leader="dot" w:pos="9016"/>
+            </w:tabs>
+            <w:rPr>
+              <w:noProof/>
+              <w:sz w:val="22"/>
+              <w:szCs w:val="22"/>
+              <w:lang w:eastAsia="en-GB"/>
+            </w:rPr>
+          </w:pPr>
+          <w:hyperlink w:anchor="_Toc470267602" w:history="1">
+            <w:r>
+              <w:rPr>
+                <w:rStyle w:val="Hyperlink"/>
+                <w:noProof/>
+              </w:rPr>
+              <w:t>Unique Selling Points (USP)</w:t>
+            </w:r>
+            <w:r>
+              <w:rPr>
+                <w:noProof/>
+                <w:webHidden/>
+              </w:rPr>
+              <w:tab/>
+            </w:r>
+            <w:r>
+              <w:rPr>
+                <w:noProof/>
+                <w:webHidden/>
+              </w:rPr>
+              <w:fldChar w:fldCharType="begin"/>
+            </w:r>
+            <w:r>
+              <w:rPr>
+                <w:noProof/>
+                <w:webHidden/>
+              </w:rPr>
+              <w:instrText xml:space="preserve"> PAGEREF _Toc470267602 \h </w:instrText>
+            </w:r>
+            <w:r>
+              <w:rPr>
+                <w:noProof/>
+                <w:webHidden/>
+              </w:rPr>
+            </w:r>
+            <w:r>
+              <w:rPr>
+                <w:noProof/>
+                <w:webHidden/>
+              </w:rPr>
+              <w:fldChar w:fldCharType="separate"/>
+            </w:r>
+            <w:r>
+              <w:rPr>
+                <w:noProof/>
+                <w:webHidden/>
+              </w:rPr>
+              <w:t>4</w:t>
+            </w:r>
+            <w:r>
+              <w:rPr>
+                <w:noProof/>
+                <w:webHidden/>
+              </w:rPr>
+              <w:fldChar w:fldCharType="end"/>
+            </w:r>
+          </w:hyperlink>
+        </w:p>
+        <w:p>
+          <w:pPr>
+            <w:pStyle w:val="TOC1"/>
+            <w:tabs>
+              <w:tab w:val="right" w:leader="dot" w:pos="9016"/>
+            </w:tabs>
+            <w:rPr>
+              <w:noProof/>
+              <w:sz w:val="22"/>
+              <w:szCs w:val="22"/>
+              <w:lang w:eastAsia="en-GB"/>
+            </w:rPr>
+          </w:pPr>
+          <w:hyperlink w:anchor="_Toc470267603" w:history="1">
+            <w:r>
+              <w:rPr>
+                <w:rStyle w:val="Hyperlink"/>
+                <w:noProof/>
+              </w:rPr>
+              <w:t>Core Gameplay Mechanics</w:t>
+            </w:r>
+            <w:r>
+              <w:rPr>
+                <w:noProof/>
+                <w:webHidden/>
+              </w:rPr>
+              <w:tab/>
+            </w:r>
+            <w:r>
+              <w:rPr>
+                <w:noProof/>
+                <w:webHidden/>
+              </w:rPr>
+              <w:fldChar w:fldCharType="begin"/>
+            </w:r>
+            <w:r>
+              <w:rPr>
+                <w:noProof/>
+                <w:webHidden/>
+              </w:rPr>
+              <w:instrText xml:space="preserve"> PAGEREF _Toc470267603 \h </w:instrText>
+            </w:r>
+            <w:r>
+              <w:rPr>
+                <w:noProof/>
+                <w:webHidden/>
+              </w:rPr>
+            </w:r>
+            <w:r>
+              <w:rPr>
+                <w:noProof/>
+                <w:webHidden/>
+              </w:rPr>
+              <w:fldChar w:fldCharType="separate"/>
+            </w:r>
+            <w:r>
+              <w:rPr>
+                <w:noProof/>
+                <w:webHidden/>
+              </w:rPr>
+              <w:t>4</w:t>
             </w:r>
             <w:r>
               <w:rPr>
@@ -1120,13 +1626,13 @@
               <w:lang w:eastAsia="en-GB"/>
             </w:rPr>
           </w:pPr>
-          <w:hyperlink w:anchor="_Toc470260761" w:history="1">
+          <w:hyperlink w:anchor="_Toc470267604" w:history="1">
             <w:r>
               <w:rPr>
                 <w:rStyle w:val="Hyperlink"/>
                 <w:noProof/>
               </w:rPr>
-              <w:t>Vault Flux</w:t>
+              <w:t>Free Running</w:t>
             </w:r>
             <w:r>
               <w:rPr>
@@ -1147,7 +1653,7 @@
                 <w:noProof/>
                 <w:webHidden/>
               </w:rPr>
-              <w:instrText xml:space="preserve"> PAGEREF _Toc470260761 \h </w:instrText>
+              <w:instrText xml:space="preserve"> PAGEREF _Toc470267604 \h </w:instrText>
             </w:r>
             <w:r>
               <w:rPr>
@@ -1167,7 +1673,149 @@
                 <w:noProof/>
                 <w:webHidden/>
               </w:rPr>
-              <w:t>3</w:t>
+              <w:t>4</w:t>
+            </w:r>
+            <w:r>
+              <w:rPr>
+                <w:noProof/>
+                <w:webHidden/>
+              </w:rPr>
+              <w:fldChar w:fldCharType="end"/>
+            </w:r>
+          </w:hyperlink>
+        </w:p>
+        <w:p>
+          <w:pPr>
+            <w:pStyle w:val="TOC2"/>
+            <w:tabs>
+              <w:tab w:val="right" w:leader="dot" w:pos="9016"/>
+            </w:tabs>
+            <w:rPr>
+              <w:noProof/>
+              <w:sz w:val="22"/>
+              <w:szCs w:val="22"/>
+              <w:lang w:eastAsia="en-GB"/>
+            </w:rPr>
+          </w:pPr>
+          <w:hyperlink w:anchor="_Toc470267605" w:history="1">
+            <w:r>
+              <w:rPr>
+                <w:rStyle w:val="Hyperlink"/>
+                <w:noProof/>
+              </w:rPr>
+              <w:t>Flux</w:t>
+            </w:r>
+            <w:r>
+              <w:rPr>
+                <w:noProof/>
+                <w:webHidden/>
+              </w:rPr>
+              <w:tab/>
+            </w:r>
+            <w:r>
+              <w:rPr>
+                <w:noProof/>
+                <w:webHidden/>
+              </w:rPr>
+              <w:fldChar w:fldCharType="begin"/>
+            </w:r>
+            <w:r>
+              <w:rPr>
+                <w:noProof/>
+                <w:webHidden/>
+              </w:rPr>
+              <w:instrText xml:space="preserve"> PAGEREF _Toc470267605 \h </w:instrText>
+            </w:r>
+            <w:r>
+              <w:rPr>
+                <w:noProof/>
+                <w:webHidden/>
+              </w:rPr>
+            </w:r>
+            <w:r>
+              <w:rPr>
+                <w:noProof/>
+                <w:webHidden/>
+              </w:rPr>
+              <w:fldChar w:fldCharType="separate"/>
+            </w:r>
+            <w:r>
+              <w:rPr>
+                <w:noProof/>
+                <w:webHidden/>
+              </w:rPr>
+              <w:t>4</w:t>
+            </w:r>
+            <w:r>
+              <w:rPr>
+                <w:noProof/>
+                <w:webHidden/>
+              </w:rPr>
+              <w:fldChar w:fldCharType="end"/>
+            </w:r>
+          </w:hyperlink>
+        </w:p>
+        <w:p>
+          <w:pPr>
+            <w:pStyle w:val="TOC2"/>
+            <w:tabs>
+              <w:tab w:val="right" w:leader="dot" w:pos="9016"/>
+            </w:tabs>
+            <w:rPr>
+              <w:noProof/>
+              <w:sz w:val="22"/>
+              <w:szCs w:val="22"/>
+              <w:lang w:eastAsia="en-GB"/>
+            </w:rPr>
+          </w:pPr>
+          <w:hyperlink w:anchor="_Toc470267606" w:history="1">
+            <w:r>
+              <w:rPr>
+                <w:rStyle w:val="Hyperlink"/>
+                <w:noProof/>
+              </w:rPr>
+              <w:t>Slow Down Time</w:t>
+            </w:r>
+            <w:r>
+              <w:rPr>
+                <w:noProof/>
+                <w:webHidden/>
+              </w:rPr>
+              <w:tab/>
+            </w:r>
+            <w:r>
+              <w:rPr>
+                <w:noProof/>
+                <w:webHidden/>
+              </w:rPr>
+              <w:fldChar w:fldCharType="begin"/>
+            </w:r>
+            <w:r>
+              <w:rPr>
+                <w:noProof/>
+                <w:webHidden/>
+              </w:rPr>
+              <w:instrText xml:space="preserve"> PAGEREF _Toc470267606 \h </w:instrText>
+            </w:r>
+            <w:r>
+              <w:rPr>
+                <w:noProof/>
+                <w:webHidden/>
+              </w:rPr>
+            </w:r>
+            <w:r>
+              <w:rPr>
+                <w:noProof/>
+                <w:webHidden/>
+              </w:rPr>
+              <w:fldChar w:fldCharType="separate"/>
+            </w:r>
+            <w:r>
+              <w:rPr>
+                <w:noProof/>
+                <w:webHidden/>
+              </w:rPr>
+              <w:t>5</w:t>
             </w:r>
             <w:r>
               <w:rPr>
@@ -1191,13 +1839,13 @@
               <w:lang w:eastAsia="en-GB"/>
             </w:rPr>
           </w:pPr>
-          <w:hyperlink w:anchor="_Toc470260762" w:history="1">
+          <w:hyperlink w:anchor="_Toc470267607" w:history="1">
             <w:r>
               <w:rPr>
                 <w:rStyle w:val="Hyperlink"/>
                 <w:noProof/>
               </w:rPr>
-              <w:t>Game Systems</w:t>
+              <w:t>Gameplay Systems</w:t>
             </w:r>
             <w:r>
               <w:rPr>
@@ -1218,7 +1866,7 @@
                 <w:noProof/>
                 <w:webHidden/>
               </w:rPr>
-              <w:instrText xml:space="preserve"> PAGEREF _Toc470260762 \h </w:instrText>
+              <w:instrText xml:space="preserve"> PAGEREF _Toc470267607 \h </w:instrText>
             </w:r>
             <w:r>
               <w:rPr>
@@ -1238,7 +1886,7 @@
                 <w:noProof/>
                 <w:webHidden/>
               </w:rPr>
-              <w:t>3</w:t>
+              <w:t>5</w:t>
             </w:r>
             <w:r>
               <w:rPr>
@@ -1262,7 +1910,7 @@
               <w:lang w:eastAsia="en-GB"/>
             </w:rPr>
           </w:pPr>
-          <w:hyperlink w:anchor="_Toc470260763" w:history="1">
+          <w:hyperlink w:anchor="_Toc470267608" w:history="1">
             <w:r>
               <w:rPr>
                 <w:rStyle w:val="Hyperlink"/>
@@ -1289,7 +1937,7 @@
                 <w:noProof/>
                 <w:webHidden/>
               </w:rPr>
-              <w:instrText xml:space="preserve"> PAGEREF _Toc470260763 \h </w:instrText>
+              <w:instrText xml:space="preserve"> PAGEREF _Toc470267608 \h </w:instrText>
             </w:r>
             <w:r>
               <w:rPr>
@@ -1309,7 +1957,7 @@
                 <w:noProof/>
                 <w:webHidden/>
               </w:rPr>
-              <w:t>3</w:t>
+              <w:t>5</w:t>
             </w:r>
             <w:r>
               <w:rPr>
@@ -1333,7 +1981,7 @@
               <w:lang w:eastAsia="en-GB"/>
             </w:rPr>
           </w:pPr>
-          <w:hyperlink w:anchor="_Toc470260764" w:history="1">
+          <w:hyperlink w:anchor="_Toc470267609" w:history="1">
             <w:r>
               <w:rPr>
                 <w:rStyle w:val="Hyperlink"/>
@@ -1360,7 +2008,7 @@
                 <w:noProof/>
                 <w:webHidden/>
               </w:rPr>
-              <w:instrText xml:space="preserve"> PAGEREF _Toc470260764 \h </w:instrText>
+              <w:instrText xml:space="preserve"> PAGEREF _Toc470267609 \h </w:instrText>
             </w:r>
             <w:r>
               <w:rPr>
@@ -1380,7 +2028,7 @@
                 <w:noProof/>
                 <w:webHidden/>
               </w:rPr>
-              <w:t>3</w:t>
+              <w:t>5</w:t>
             </w:r>
             <w:r>
               <w:rPr>
@@ -1404,7 +2052,7 @@
               <w:lang w:eastAsia="en-GB"/>
             </w:rPr>
           </w:pPr>
-          <w:hyperlink w:anchor="_Toc470260765" w:history="1">
+          <w:hyperlink w:anchor="_Toc470267610" w:history="1">
             <w:r>
               <w:rPr>
                 <w:rStyle w:val="Hyperlink"/>
@@ -1431,7 +2079,7 @@
                 <w:noProof/>
                 <w:webHidden/>
               </w:rPr>
-              <w:instrText xml:space="preserve"> PAGEREF _Toc470260765 \h </w:instrText>
+              <w:instrText xml:space="preserve"> PAGEREF _Toc470267610 \h </w:instrText>
             </w:r>
             <w:r>
               <w:rPr>
@@ -1451,7 +2099,220 @@
                 <w:noProof/>
                 <w:webHidden/>
               </w:rPr>
-              <w:t>3</w:t>
+              <w:t>5</w:t>
+            </w:r>
+            <w:r>
+              <w:rPr>
+                <w:noProof/>
+                <w:webHidden/>
+              </w:rPr>
+              <w:fldChar w:fldCharType="end"/>
+            </w:r>
+          </w:hyperlink>
+        </w:p>
+        <w:p>
+          <w:pPr>
+            <w:pStyle w:val="TOC1"/>
+            <w:tabs>
+              <w:tab w:val="right" w:leader="dot" w:pos="9016"/>
+            </w:tabs>
+            <w:rPr>
+              <w:noProof/>
+              <w:sz w:val="22"/>
+              <w:szCs w:val="22"/>
+              <w:lang w:eastAsia="en-GB"/>
+            </w:rPr>
+          </w:pPr>
+          <w:hyperlink w:anchor="_Toc470267611" w:history="1">
+            <w:r>
+              <w:rPr>
+                <w:rStyle w:val="Hyperlink"/>
+                <w:noProof/>
+              </w:rPr>
+              <w:t>Menu Flow</w:t>
+            </w:r>
+            <w:r>
+              <w:rPr>
+                <w:noProof/>
+                <w:webHidden/>
+              </w:rPr>
+              <w:tab/>
+            </w:r>
+            <w:r>
+              <w:rPr>
+                <w:noProof/>
+                <w:webHidden/>
+              </w:rPr>
+              <w:fldChar w:fldCharType="begin"/>
+            </w:r>
+            <w:r>
+              <w:rPr>
+                <w:noProof/>
+                <w:webHidden/>
+              </w:rPr>
+              <w:instrText xml:space="preserve"> PAGEREF _Toc470267611 \h </w:instrText>
+            </w:r>
+            <w:r>
+              <w:rPr>
+                <w:noProof/>
+                <w:webHidden/>
+              </w:rPr>
+            </w:r>
+            <w:r>
+              <w:rPr>
+                <w:noProof/>
+                <w:webHidden/>
+              </w:rPr>
+              <w:fldChar w:fldCharType="separate"/>
+            </w:r>
+            <w:r>
+              <w:rPr>
+                <w:noProof/>
+                <w:webHidden/>
+              </w:rPr>
+              <w:t>5</w:t>
+            </w:r>
+            <w:r>
+              <w:rPr>
+                <w:noProof/>
+                <w:webHidden/>
+              </w:rPr>
+              <w:fldChar w:fldCharType="end"/>
+            </w:r>
+          </w:hyperlink>
+        </w:p>
+        <w:p>
+          <w:pPr>
+            <w:pStyle w:val="TOC1"/>
+            <w:tabs>
+              <w:tab w:val="right" w:leader="dot" w:pos="9016"/>
+            </w:tabs>
+            <w:rPr>
+              <w:noProof/>
+              <w:sz w:val="22"/>
+              <w:szCs w:val="22"/>
+              <w:lang w:eastAsia="en-GB"/>
+            </w:rPr>
+          </w:pPr>
+          <w:hyperlink w:anchor="_Toc470267612" w:history="1">
+            <w:r>
+              <w:rPr>
+                <w:rStyle w:val="Hyperlink"/>
+                <w:noProof/>
+              </w:rPr>
+              <w:t>Controls</w:t>
+            </w:r>
+            <w:r>
+              <w:rPr>
+                <w:noProof/>
+                <w:webHidden/>
+              </w:rPr>
+              <w:tab/>
+            </w:r>
+            <w:r>
+              <w:rPr>
+                <w:noProof/>
+                <w:webHidden/>
+              </w:rPr>
+              <w:fldChar w:fldCharType="begin"/>
+            </w:r>
+            <w:r>
+              <w:rPr>
+                <w:noProof/>
+                <w:webHidden/>
+              </w:rPr>
+              <w:instrText xml:space="preserve"> PAGEREF _Toc470267612 \h </w:instrText>
+            </w:r>
+            <w:r>
+              <w:rPr>
+                <w:noProof/>
+                <w:webHidden/>
+              </w:rPr>
+            </w:r>
+            <w:r>
+              <w:rPr>
+                <w:noProof/>
+                <w:webHidden/>
+              </w:rPr>
+              <w:fldChar w:fldCharType="separate"/>
+            </w:r>
+            <w:r>
+              <w:rPr>
+                <w:noProof/>
+                <w:webHidden/>
+              </w:rPr>
+              <w:t>5</w:t>
+            </w:r>
+            <w:r>
+              <w:rPr>
+                <w:noProof/>
+                <w:webHidden/>
+              </w:rPr>
+              <w:fldChar w:fldCharType="end"/>
+            </w:r>
+          </w:hyperlink>
+        </w:p>
+        <w:p>
+          <w:pPr>
+            <w:pStyle w:val="TOC1"/>
+            <w:tabs>
+              <w:tab w:val="right" w:leader="dot" w:pos="9016"/>
+            </w:tabs>
+            <w:rPr>
+              <w:noProof/>
+              <w:sz w:val="22"/>
+              <w:szCs w:val="22"/>
+              <w:lang w:eastAsia="en-GB"/>
+            </w:rPr>
+          </w:pPr>
+          <w:hyperlink w:anchor="_Toc470267613" w:history="1">
+            <w:r>
+              <w:rPr>
+                <w:rStyle w:val="Hyperlink"/>
+                <w:noProof/>
+              </w:rPr>
+              <w:t>Skeleton Schedule</w:t>
+            </w:r>
+            <w:r>
+              <w:rPr>
+                <w:noProof/>
+                <w:webHidden/>
+              </w:rPr>
+              <w:tab/>
+            </w:r>
+            <w:r>
+              <w:rPr>
+                <w:noProof/>
+                <w:webHidden/>
+              </w:rPr>
+              <w:fldChar w:fldCharType="begin"/>
+            </w:r>
+            <w:r>
+              <w:rPr>
+                <w:noProof/>
+                <w:webHidden/>
+              </w:rPr>
+              <w:instrText xml:space="preserve"> PAGEREF _Toc470267613 \h </w:instrText>
+            </w:r>
+            <w:r>
+              <w:rPr>
+                <w:noProof/>
+                <w:webHidden/>
+              </w:rPr>
+            </w:r>
+            <w:r>
+              <w:rPr>
+                <w:noProof/>
+                <w:webHidden/>
+              </w:rPr>
+              <w:fldChar w:fldCharType="separate"/>
+            </w:r>
+            <w:r>
+              <w:rPr>
+                <w:noProof/>
+                <w:webHidden/>
+              </w:rPr>
+              <w:t>5</w:t>
             </w:r>
             <w:r>
               <w:rPr>
@@ -1469,6 +2330,7 @@
               <w:bCs/>
               <w:noProof/>
             </w:rPr>
+            <w:lastRenderedPageBreak/>
             <w:fldChar w:fldCharType="end"/>
           </w:r>
         </w:p>
@@ -1488,134 +2350,96 @@
       <w:r>
         <w:br w:type="page"/>
       </w:r>
-      <w:bookmarkStart w:id="0" w:name="_GoBack"/>
+    </w:p>
+    <w:p>
+      <w:pPr>
+        <w:pStyle w:val="Heading1"/>
+      </w:pPr>
+      <w:bookmarkStart w:id="0" w:name="_Toc470267587"/>
+      <w:r>
+        <w:lastRenderedPageBreak/>
+        <w:t>Overview</w:t>
+      </w:r>
       <w:bookmarkEnd w:id="0"/>
     </w:p>
     <w:p>
       <w:pPr>
-        <w:pStyle w:val="Heading1"/>
-      </w:pPr>
-      <w:bookmarkStart w:id="1" w:name="_Toc470260751"/>
-      <w:r>
-        <w:lastRenderedPageBreak/>
-        <w:t>Overview</w:t>
+        <w:pStyle w:val="Heading2"/>
+      </w:pPr>
+      <w:bookmarkStart w:id="1" w:name="_Toc470267588"/>
+      <w:r>
+        <w:t>Genre</w:t>
       </w:r>
       <w:bookmarkEnd w:id="1"/>
     </w:p>
     <w:p>
+      <w:proofErr w:type="gramStart"/>
+      <w:r>
+        <w:t>3D</w:t>
+      </w:r>
+      <w:r>
+        <w:t xml:space="preserve"> </w:t>
+      </w:r>
+      <w:proofErr w:type="spellStart"/>
+      <w:r>
+        <w:t>platformer</w:t>
+      </w:r>
+      <w:proofErr w:type="spellEnd"/>
+      <w:r>
+        <w:t xml:space="preserve">, first person </w:t>
+      </w:r>
+      <w:r>
+        <w:t>free-running game.</w:t>
+      </w:r>
+      <w:proofErr w:type="gramEnd"/>
+    </w:p>
+    <w:p>
       <w:pPr>
         <w:pStyle w:val="Heading2"/>
       </w:pPr>
-      <w:bookmarkStart w:id="2" w:name="_Toc470260752"/>
-      <w:r>
-        <w:t>Delivery Date</w:t>
+      <w:bookmarkStart w:id="2" w:name="_Toc470267589"/>
+      <w:r>
+        <w:t>Similar Titles</w:t>
       </w:r>
       <w:bookmarkEnd w:id="2"/>
     </w:p>
     <w:p>
       <w:r>
-        <w:t xml:space="preserve">Target </w:t>
-      </w:r>
-      <w:r>
-        <w:t xml:space="preserve">launch </w:t>
-      </w:r>
-      <w:r>
-        <w:t>is</w:t>
-      </w:r>
-      <w:r>
-        <w:t xml:space="preserve"> the spring/</w:t>
-      </w:r>
-      <w:r>
-        <w:t>summer</w:t>
-      </w:r>
-      <w:r>
-        <w:t xml:space="preserve"> </w:t>
-      </w:r>
-      <w:r>
-        <w:t xml:space="preserve">of </w:t>
-      </w:r>
-      <w:r>
-        <w:t>2017</w:t>
-      </w:r>
-      <w:r>
-        <w:t>.</w:t>
+        <w:t xml:space="preserve">Mirror’s Edge (Original &amp; Catalyst), </w:t>
+      </w:r>
+      <w:proofErr w:type="spellStart"/>
+      <w:r>
+        <w:t>Titanfall</w:t>
+      </w:r>
+      <w:proofErr w:type="spellEnd"/>
+      <w:r>
+        <w:t xml:space="preserve"> franchise</w:t>
+      </w:r>
+      <w:r>
+        <w:t>, Volume</w:t>
       </w:r>
     </w:p>
     <w:p>
       <w:pPr>
         <w:pStyle w:val="Heading2"/>
       </w:pPr>
-      <w:bookmarkStart w:id="3" w:name="_Toc470260753"/>
-      <w:r>
-        <w:t>Genre</w:t>
+      <w:bookmarkStart w:id="3" w:name="_Toc470267590"/>
+      <w:r>
+        <w:t>Setting</w:t>
       </w:r>
       <w:bookmarkEnd w:id="3"/>
     </w:p>
     <w:p>
-      <w:proofErr w:type="gramStart"/>
-      <w:r>
-        <w:t>3D</w:t>
-      </w:r>
-      <w:r>
-        <w:t xml:space="preserve"> </w:t>
-      </w:r>
-      <w:proofErr w:type="spellStart"/>
-      <w:r>
-        <w:t>platformer</w:t>
-      </w:r>
-      <w:proofErr w:type="spellEnd"/>
-      <w:r>
-        <w:t xml:space="preserve">, first person </w:t>
-      </w:r>
-      <w:r>
-        <w:t>free-running game.</w:t>
-      </w:r>
-      <w:proofErr w:type="gramEnd"/>
-    </w:p>
-    <w:p>
-      <w:pPr>
-        <w:pStyle w:val="Heading2"/>
-      </w:pPr>
-      <w:bookmarkStart w:id="4" w:name="_Toc470260754"/>
-      <w:r>
-        <w:t>Similar Titles</w:t>
-      </w:r>
-      <w:bookmarkEnd w:id="4"/>
-    </w:p>
-    <w:p>
-      <w:r>
-        <w:t xml:space="preserve">Mirror’s Edge (Original &amp; Catalyst), </w:t>
-      </w:r>
-      <w:proofErr w:type="spellStart"/>
-      <w:r>
-        <w:t>Titanfall</w:t>
-      </w:r>
-      <w:proofErr w:type="spellEnd"/>
-      <w:r>
-        <w:t xml:space="preserve"> franchise</w:t>
-      </w:r>
-      <w:r>
-        <w:t>, Volume</w:t>
-      </w:r>
-    </w:p>
-    <w:p>
-      <w:pPr>
-        <w:pStyle w:val="Heading2"/>
-      </w:pPr>
-      <w:bookmarkStart w:id="5" w:name="_Toc470260755"/>
-      <w:r>
-        <w:t>Setting</w:t>
-      </w:r>
-      <w:bookmarkEnd w:id="5"/>
-    </w:p>
-    <w:p>
       <w:pPr>
         <w:rPr>
           <w:i/>
         </w:rPr>
       </w:pPr>
       <w:r>
-        <w:t xml:space="preserve">Simulation environment known as </w:t>
+        <w:t>Virtual bank</w:t>
+      </w:r>
+      <w:r>
+        <w:t xml:space="preserve"> environment known as </w:t>
       </w:r>
       <w:r>
         <w:rPr>
@@ -1628,11 +2452,11 @@
       <w:pPr>
         <w:pStyle w:val="Heading2"/>
       </w:pPr>
-      <w:bookmarkStart w:id="6" w:name="_Toc470260756"/>
+      <w:bookmarkStart w:id="4" w:name="_Toc470267591"/>
       <w:r>
         <w:t>Art Direction</w:t>
       </w:r>
-      <w:bookmarkEnd w:id="6"/>
+      <w:bookmarkEnd w:id="4"/>
     </w:p>
     <w:p>
       <w:proofErr w:type="gramStart"/>
@@ -1645,11 +2469,11 @@
       <w:pPr>
         <w:pStyle w:val="Heading2"/>
       </w:pPr>
-      <w:bookmarkStart w:id="7" w:name="_Toc470260757"/>
+      <w:bookmarkStart w:id="5" w:name="_Toc470267592"/>
       <w:r>
         <w:t>Target Audience</w:t>
       </w:r>
-      <w:bookmarkEnd w:id="7"/>
+      <w:bookmarkEnd w:id="5"/>
     </w:p>
     <w:p>
       <w:r>
@@ -1667,13 +2491,230 @@
     </w:p>
     <w:p>
       <w:pPr>
+        <w:pStyle w:val="Heading2"/>
+      </w:pPr>
+      <w:bookmarkStart w:id="6" w:name="_Toc470267593"/>
+      <w:r>
+        <w:t>Targeted Platforms</w:t>
+      </w:r>
+      <w:bookmarkEnd w:id="6"/>
+    </w:p>
+    <w:p>
+      <w:r>
+        <w:rPr>
+          <w:i/>
+        </w:rPr>
+        <w:t xml:space="preserve">The Vault’s </w:t>
+      </w:r>
+      <w:r>
+        <w:t xml:space="preserve">primary release will be targeted for PC, through distribution channels such as Steam and Itch.io. </w:t>
+      </w:r>
+      <w:r>
+        <w:rPr>
+          <w:i/>
+        </w:rPr>
+        <w:t>The Vault</w:t>
+      </w:r>
+      <w:r>
+        <w:t xml:space="preserve"> will launch in early access on Itch.io in order to gather feedback at an early stage. </w:t>
+      </w:r>
+    </w:p>
+    <w:p>
+      <w:r>
+        <w:t xml:space="preserve">Further release platforms such as the Xbox One, </w:t>
+      </w:r>
+      <w:proofErr w:type="spellStart"/>
+      <w:r>
+        <w:t>Playstation</w:t>
+      </w:r>
+      <w:proofErr w:type="spellEnd"/>
+      <w:r>
+        <w:t xml:space="preserve"> 4 and Nintendo Switch will be considered at a later date.</w:t>
+      </w:r>
+      <w:bookmarkStart w:id="7" w:name="_GoBack"/>
+      <w:bookmarkEnd w:id="7"/>
+    </w:p>
+    <w:p>
+      <w:pPr>
         <w:pStyle w:val="Heading1"/>
       </w:pPr>
-      <w:bookmarkStart w:id="8" w:name="_Toc470260758"/>
-      <w:r>
-        <w:t>Core Concept</w:t>
+      <w:bookmarkStart w:id="8" w:name="_Toc470267594"/>
+      <w:r>
+        <w:t>Project Scope</w:t>
       </w:r>
       <w:bookmarkEnd w:id="8"/>
+    </w:p>
+    <w:p>
+      <w:pPr>
+        <w:pStyle w:val="Heading2"/>
+      </w:pPr>
+      <w:bookmarkStart w:id="9" w:name="_Toc470267595"/>
+      <w:r>
+        <w:t>Delivery Date</w:t>
+      </w:r>
+      <w:bookmarkEnd w:id="9"/>
+    </w:p>
+    <w:p>
+      <w:r>
+        <w:t>Target launch is the spring/summer of 2017.</w:t>
+      </w:r>
+    </w:p>
+    <w:p>
+      <w:pPr>
+        <w:pStyle w:val="Heading2"/>
+        <w:rPr>
+          <w:rStyle w:val="Heading2Char"/>
+        </w:rPr>
+      </w:pPr>
+      <w:bookmarkStart w:id="10" w:name="_Toc470267596"/>
+      <w:r>
+        <w:t>T</w:t>
+      </w:r>
+      <w:r>
+        <w:rPr>
+          <w:rStyle w:val="Heading2Char"/>
+        </w:rPr>
+        <w:t>eam Size</w:t>
+      </w:r>
+      <w:bookmarkEnd w:id="10"/>
+    </w:p>
+    <w:p>
+      <w:r>
+        <w:t xml:space="preserve">The bulk of the design and development will be undertaken by yours </w:t>
+      </w:r>
+      <w:proofErr w:type="gramStart"/>
+      <w:r>
+        <w:t>truly,</w:t>
+      </w:r>
+      <w:proofErr w:type="gramEnd"/>
+      <w:r>
+        <w:t xml:space="preserve"> however the majority of the sound design will be outsourced.</w:t>
+      </w:r>
+    </w:p>
+    <w:p>
+      <w:pPr>
+        <w:pStyle w:val="Heading2"/>
+      </w:pPr>
+      <w:bookmarkStart w:id="11" w:name="_Toc470267597"/>
+      <w:r>
+        <w:t>necessary Software</w:t>
+      </w:r>
+      <w:bookmarkEnd w:id="11"/>
+    </w:p>
+    <w:p>
+      <w:pPr>
+        <w:pStyle w:val="ListParagraph"/>
+        <w:numPr>
+          <w:ilvl w:val="0"/>
+          <w:numId w:val="2"/>
+        </w:numPr>
+      </w:pPr>
+      <w:r>
+        <w:t>Unity Engine (Version 5.5.0f)</w:t>
+      </w:r>
+    </w:p>
+    <w:p>
+      <w:pPr>
+        <w:pStyle w:val="ListParagraph"/>
+        <w:numPr>
+          <w:ilvl w:val="0"/>
+          <w:numId w:val="2"/>
+        </w:numPr>
+      </w:pPr>
+      <w:r>
+        <w:t>Visual Studio Community 2017</w:t>
+      </w:r>
+    </w:p>
+    <w:p>
+      <w:pPr>
+        <w:pStyle w:val="ListParagraph"/>
+        <w:numPr>
+          <w:ilvl w:val="0"/>
+          <w:numId w:val="2"/>
+        </w:numPr>
+      </w:pPr>
+      <w:r>
+        <w:t>Autodesk 3DS Max</w:t>
+      </w:r>
+    </w:p>
+    <w:p>
+      <w:pPr>
+        <w:pStyle w:val="ListParagraph"/>
+        <w:numPr>
+          <w:ilvl w:val="0"/>
+          <w:numId w:val="2"/>
+        </w:numPr>
+      </w:pPr>
+      <w:r>
+        <w:lastRenderedPageBreak/>
+        <w:t>Audacity</w:t>
+      </w:r>
+    </w:p>
+    <w:p>
+      <w:pPr>
+        <w:pStyle w:val="ListParagraph"/>
+        <w:numPr>
+          <w:ilvl w:val="0"/>
+          <w:numId w:val="2"/>
+        </w:numPr>
+      </w:pPr>
+      <w:r>
+        <w:t>Adobe Photoshop</w:t>
+      </w:r>
+    </w:p>
+    <w:p>
+      <w:pPr>
+        <w:pStyle w:val="Heading1"/>
+      </w:pPr>
+      <w:bookmarkStart w:id="12" w:name="_Toc470267598"/>
+      <w:r>
+        <w:t>Influences</w:t>
+      </w:r>
+      <w:bookmarkEnd w:id="12"/>
+    </w:p>
+    <w:p>
+      <w:pPr>
+        <w:pStyle w:val="Heading2"/>
+      </w:pPr>
+      <w:bookmarkStart w:id="13" w:name="_Toc470267599"/>
+      <w:r>
+        <w:t>Elevator Pitch</w:t>
+      </w:r>
+      <w:bookmarkEnd w:id="13"/>
+    </w:p>
+    <w:p>
+      <w:r>
+        <w:t xml:space="preserve">A bank heists game, where players have to free run through </w:t>
+      </w:r>
+      <w:proofErr w:type="gramStart"/>
+      <w:r>
+        <w:t>a neon</w:t>
+      </w:r>
+      <w:proofErr w:type="gramEnd"/>
+      <w:r>
+        <w:t>, virtual environment stealing as much cash as quickly as possible.</w:t>
+      </w:r>
+    </w:p>
+    <w:p>
+      <w:pPr>
+        <w:pStyle w:val="Heading1"/>
+      </w:pPr>
+      <w:bookmarkStart w:id="14" w:name="_Toc470267600"/>
+      <w:r>
+        <w:t>Project Description (Brief)</w:t>
+      </w:r>
+      <w:bookmarkEnd w:id="14"/>
+    </w:p>
+    <w:p/>
+    <w:p>
+      <w:pPr>
+        <w:pStyle w:val="Heading1"/>
+      </w:pPr>
+      <w:bookmarkStart w:id="15" w:name="_Toc470267601"/>
+      <w:r>
+        <w:t>Project Description (Long Form)</w:t>
+      </w:r>
+      <w:bookmarkEnd w:id="15"/>
     </w:p>
     <w:p>
       <w:pPr>
@@ -1720,36 +2761,46 @@
     </w:p>
     <w:p>
       <w:r>
-        <w:t>The Vault is a single-player, first person free-</w:t>
-      </w:r>
-      <w:proofErr w:type="gramStart"/>
-      <w:r>
-        <w:t>running  game</w:t>
-      </w:r>
-      <w:proofErr w:type="gramEnd"/>
-      <w:r>
-        <w:t>. Players take on the role of a bank robber breaking into a range of virtual vaults. With a set amount of time at their disposal, players must traverse each vault as fast as possible – collecting money as they go. Before time runs out they must deposit all of the money they’ve collected into a virtual safe house before they are locked out of the system.</w:t>
-      </w:r>
+        <w:t>The Vault is a single-player, first person free-running game. Players take on the role of a bank robber breaking into a range of virtual vaults. With a set amount of time at their disposal, players must traverse each vault as fast as possible – collecting money as they go. Before time runs out they must deposit all of the money they’ve collected into a virtual safe house before they are locked out of the system.</w:t>
+      </w:r>
+    </w:p>
+    <w:p/>
+    <w:p>
+      <w:pPr>
+        <w:pStyle w:val="Heading1"/>
+      </w:pPr>
+      <w:bookmarkStart w:id="16" w:name="_Toc470267602"/>
+      <w:r>
+        <w:t>Unique Selling Points (USP)</w:t>
+      </w:r>
+      <w:bookmarkEnd w:id="16"/>
+    </w:p>
+    <w:p/>
+    <w:p>
+      <w:pPr>
+        <w:pStyle w:val="Heading1"/>
+      </w:pPr>
+      <w:bookmarkStart w:id="17" w:name="_Toc470267603"/>
+      <w:r>
+        <w:t xml:space="preserve">Core </w:t>
+      </w:r>
+      <w:r>
+        <w:t xml:space="preserve">Gameplay </w:t>
+      </w:r>
+      <w:r>
+        <w:t>Mechanics</w:t>
+      </w:r>
+      <w:bookmarkEnd w:id="17"/>
     </w:p>
     <w:p>
       <w:pPr>
-        <w:pStyle w:val="Heading1"/>
-      </w:pPr>
-      <w:bookmarkStart w:id="9" w:name="_Toc470260759"/>
-      <w:r>
-        <w:t>Core Mechanics</w:t>
-      </w:r>
-      <w:bookmarkEnd w:id="9"/>
-    </w:p>
-    <w:p>
-      <w:pPr>
         <w:pStyle w:val="Heading2"/>
       </w:pPr>
-      <w:bookmarkStart w:id="10" w:name="_Toc470260760"/>
+      <w:bookmarkStart w:id="18" w:name="_Toc470267604"/>
       <w:r>
         <w:t>Free Running</w:t>
       </w:r>
-      <w:bookmarkEnd w:id="10"/>
+      <w:bookmarkEnd w:id="18"/>
     </w:p>
     <w:p>
       <w:r>
@@ -1783,7 +2834,6 @@
         </w:numPr>
       </w:pPr>
       <w:r>
-        <w:lastRenderedPageBreak/>
         <w:t>Double Jump</w:t>
       </w:r>
     </w:p>
@@ -1839,99 +2889,146 @@
       <w:pPr>
         <w:pStyle w:val="Heading2"/>
       </w:pPr>
-      <w:bookmarkStart w:id="11" w:name="_Toc470260761"/>
-      <w:r>
-        <w:t>Vault Flux</w:t>
-      </w:r>
-      <w:bookmarkEnd w:id="11"/>
+      <w:bookmarkStart w:id="19" w:name="_Toc470267605"/>
+      <w:r>
+        <w:t>Flux</w:t>
+      </w:r>
+      <w:bookmarkEnd w:id="19"/>
+      <w:r>
+        <w:t xml:space="preserve"> </w:t>
+      </w:r>
     </w:p>
     <w:p>
       <w:r>
+        <w:lastRenderedPageBreak/>
         <w:t xml:space="preserve">With vaults being set in a </w:t>
       </w:r>
       <w:r>
         <w:t>virtual</w:t>
+      </w:r>
+      <w:r>
+        <w:t xml:space="preserve"> space, the environment that makes up the vault is to a point, malleable. Some geometry in the vault has two states; on and off. Players have the ability to turn geometry on and off to create the route that they wish to take.</w:t>
       </w:r>
     </w:p>
     <w:p>
       <w:r>
-        <w:t xml:space="preserve">Players have the ability to alter the layout of the level. With a simple press of a button, players are able to turn certain geometry in the level on and off. This requires player to manipulate and alter their route on the fly. Falling from a high position? Turn on a platform just beneath you to cushion the fall. </w:t>
+        <w:t>Players can toggle the environment as many times as they wish during a level, however all geometry will toggle at the same time, which means players will have to react fast to make sure they stay on their desired route.</w:t>
       </w:r>
     </w:p>
     <w:p>
-      <w:r>
-        <w:t>Slow Time</w:t>
-      </w:r>
-    </w:p>
-    <w:p>
-      <w:r>
-        <w:t xml:space="preserve">Players can slow down time for a limited period in order to catch their breath and work out their plan of attack or better react to their environment. Slowing down time only works for a limited period </w:t>
-      </w:r>
-    </w:p>
-    <w:p>
-      <w:pPr>
-        <w:pStyle w:val="Heading1"/>
-      </w:pPr>
-      <w:bookmarkStart w:id="12" w:name="_Toc470260762"/>
-      <w:r>
-        <w:t>Game Systems</w:t>
-      </w:r>
-      <w:bookmarkEnd w:id="12"/>
-    </w:p>
-    <w:p>
       <w:pPr>
         <w:pStyle w:val="Heading2"/>
       </w:pPr>
-      <w:bookmarkStart w:id="13" w:name="_Toc470260763"/>
-      <w:r>
-        <w:t>Level Structure</w:t>
-      </w:r>
-      <w:bookmarkEnd w:id="13"/>
-    </w:p>
-    <w:p>
-      <w:r>
-        <w:t xml:space="preserve">The player enters a level and is given a countdown from three. On the word ‘Go!’ they have a set amount of time in the vault, with the aim of collecting as much cash they can possible get their hands on. </w:t>
-      </w:r>
-    </w:p>
-    <w:p>
-      <w:r>
-        <w:t xml:space="preserve">Any cash that they’ve collected needs to be banked. Cash can be banked at transferal stations situated inside the vault. Any cash that the player has on their person that hasn’t been banked at the end of the level is lost and stays in the vault. </w:t>
-      </w:r>
-    </w:p>
-    <w:p>
-      <w:r>
-        <w:t xml:space="preserve">Additionally if the player has not exited the vault before the time allocated is up then they will receive a cash fine as the cost of having to get the out of the vault. </w:t>
-      </w:r>
-    </w:p>
-    <w:p>
-      <w:r>
-        <w:t>The amount of cash the player has banked at the end of the level is effectively their score. With a basic three star rating, the more cash the player has banked the closer they will be to achieving a three star rating for their heist.</w:t>
-      </w:r>
-    </w:p>
-    <w:p>
-      <w:pPr>
-        <w:pStyle w:val="Heading2"/>
-      </w:pPr>
-      <w:bookmarkStart w:id="14" w:name="_Toc470260764"/>
-      <w:r>
-        <w:t>Unlocking Levels</w:t>
-      </w:r>
-      <w:bookmarkEnd w:id="14"/>
+      <w:bookmarkStart w:id="20" w:name="_Toc470267606"/>
+      <w:r>
+        <w:t>Slow Down Time</w:t>
+      </w:r>
+      <w:bookmarkEnd w:id="20"/>
+      <w:r>
+        <w:t xml:space="preserve"> </w:t>
+      </w:r>
     </w:p>
     <w:p/>
     <w:p>
       <w:pPr>
         <w:pStyle w:val="Heading1"/>
       </w:pPr>
-      <w:bookmarkStart w:id="15" w:name="_Toc470260765"/>
-      <w:r>
-        <w:t>Game Flow</w:t>
-      </w:r>
-      <w:bookmarkEnd w:id="15"/>
+      <w:bookmarkStart w:id="21" w:name="_Toc470267607"/>
+      <w:r>
+        <w:t>Game</w:t>
+      </w:r>
+      <w:r>
+        <w:t>play</w:t>
+      </w:r>
+      <w:r>
+        <w:t xml:space="preserve"> Systems</w:t>
+      </w:r>
+      <w:bookmarkEnd w:id="21"/>
+    </w:p>
+    <w:p>
+      <w:pPr>
+        <w:pStyle w:val="Heading2"/>
+      </w:pPr>
+      <w:bookmarkStart w:id="22" w:name="_Toc470267608"/>
+      <w:r>
+        <w:t>Level Structure</w:t>
+      </w:r>
+      <w:bookmarkEnd w:id="22"/>
+    </w:p>
+    <w:p>
+      <w:r>
+        <w:t xml:space="preserve">The player enters a level and is given a countdown from three. On the word ‘Go!’ they have a set amount of time in the vault, with the aim of collecting as much cash they can possible get their hands on. </w:t>
+      </w:r>
+    </w:p>
+    <w:p>
+      <w:r>
+        <w:t xml:space="preserve">Any cash that they’ve collected needs to be banked. Cash can be banked at transferal stations situated inside the vault. Any cash that the player has on their person that hasn’t been banked at the end of the level is lost and stays in the vault. </w:t>
+      </w:r>
+    </w:p>
+    <w:p>
+      <w:r>
+        <w:t xml:space="preserve">Additionally if the player has not exited the vault before the time allocated is up then they will receive a cash fine as the cost of having to get the out of the vault. </w:t>
+      </w:r>
+    </w:p>
+    <w:p>
+      <w:r>
+        <w:t>The amount of cash the player has banked at the end of the level is effectively their score. With a basic three star rating, the more cash the player has banked the closer they will be to achieving a three star rating for their heist.</w:t>
+      </w:r>
+    </w:p>
+    <w:p>
+      <w:pPr>
+        <w:pStyle w:val="Heading2"/>
+      </w:pPr>
+      <w:bookmarkStart w:id="23" w:name="_Toc470267609"/>
+      <w:r>
+        <w:t>Unlocking Levels</w:t>
+      </w:r>
+      <w:bookmarkEnd w:id="23"/>
     </w:p>
     <w:p/>
+    <w:p>
+      <w:pPr>
+        <w:pStyle w:val="Heading1"/>
+      </w:pPr>
+      <w:bookmarkStart w:id="24" w:name="_Toc470267610"/>
+      <w:r>
+        <w:t>Game Flow</w:t>
+      </w:r>
+      <w:bookmarkEnd w:id="24"/>
+    </w:p>
     <w:p/>
+    <w:p>
+      <w:pPr>
+        <w:pStyle w:val="Heading1"/>
+      </w:pPr>
+      <w:bookmarkStart w:id="25" w:name="_Toc470267611"/>
+      <w:r>
+        <w:t>Menu Flow</w:t>
+      </w:r>
+      <w:bookmarkEnd w:id="25"/>
+    </w:p>
     <w:p/>
+    <w:p>
+      <w:pPr>
+        <w:pStyle w:val="Heading1"/>
+      </w:pPr>
+      <w:bookmarkStart w:id="26" w:name="_Toc470267612"/>
+      <w:r>
+        <w:t>Controls</w:t>
+      </w:r>
+      <w:bookmarkEnd w:id="26"/>
+    </w:p>
+    <w:p/>
+    <w:p>
+      <w:pPr>
+        <w:pStyle w:val="Heading1"/>
+      </w:pPr>
+      <w:bookmarkStart w:id="27" w:name="_Toc470267613"/>
+      <w:r>
+        <w:t>Skeleton Schedule</w:t>
+      </w:r>
+      <w:bookmarkEnd w:id="27"/>
+    </w:p>
     <w:sectPr>
       <w:headerReference w:type="default" r:id="rId10"/>
       <w:footerReference w:type="default" r:id="rId11"/>
@@ -2005,7 +3102,7 @@
           <w:rPr>
             <w:noProof/>
           </w:rPr>
-          <w:t>3</w:t>
+          <w:t>1</w:t>
         </w:r>
         <w:r>
           <w:rPr>
@@ -2082,6 +3179,119 @@
 <file path=word/numbering.xml><?xml version="1.0" encoding="utf-8"?>
 <w:numbering xmlns:wpc="http://schemas.microsoft.com/office/word/2010/wordprocessingCanvas" xmlns:mc="http://schemas.openxmlformats.org/markup-compatibility/2006" xmlns:o="urn:schemas-microsoft-com:office:office" xmlns:r="http://schemas.openxmlformats.org/officeDocument/2006/relationships" xmlns:m="http://schemas.openxmlformats.org/officeDocument/2006/math" xmlns:v="urn:schemas-microsoft-com:vml" xmlns:wp14="http://schemas.microsoft.com/office/word/2010/wordprocessingDrawing" xmlns:wp="http://schemas.openxmlformats.org/drawingml/2006/wordprocessingDrawing" xmlns:w10="urn:schemas-microsoft-com:office:word" xmlns:w="http://schemas.openxmlformats.org/wordprocessingml/2006/main" xmlns:w14="http://schemas.microsoft.com/office/word/2010/wordml" xmlns:wpg="http://schemas.microsoft.com/office/word/2010/wordprocessingGroup" xmlns:wpi="http://schemas.microsoft.com/office/word/2010/wordprocessingInk" xmlns:wne="http://schemas.microsoft.com/office/word/2006/wordml" xmlns:wps="http://schemas.microsoft.com/office/word/2010/wordprocessingShape" mc:Ignorable="w14 wp14">
   <w:abstractNum w:abstractNumId="0">
+    <w:nsid w:val="4BA00F9B"/>
+    <w:multiLevelType w:val="hybridMultilevel"/>
+    <w:tmpl w:val="B71673C2"/>
+    <w:lvl w:ilvl="0" w:tplc="08090001">
+      <w:start w:val="1"/>
+      <w:numFmt w:val="bullet"/>
+      <w:lvlText w:val=""/>
+      <w:lvlJc w:val="left"/>
+      <w:pPr>
+        <w:ind w:left="720" w:hanging="360"/>
+      </w:pPr>
+      <w:rPr>
+        <w:rFonts w:ascii="Symbol" w:hAnsi="Symbol" w:hint="default"/>
+      </w:rPr>
+    </w:lvl>
+    <w:lvl w:ilvl="1" w:tplc="08090003" w:tentative="1">
+      <w:start w:val="1"/>
+      <w:numFmt w:val="bullet"/>
+      <w:lvlText w:val="o"/>
+      <w:lvlJc w:val="left"/>
+      <w:pPr>
+        <w:ind w:left="1440" w:hanging="360"/>
+      </w:pPr>
+      <w:rPr>
+        <w:rFonts w:ascii="Courier New" w:hAnsi="Courier New" w:cs="Courier New" w:hint="default"/>
+      </w:rPr>
+    </w:lvl>
+    <w:lvl w:ilvl="2" w:tplc="08090005" w:tentative="1">
+      <w:start w:val="1"/>
+      <w:numFmt w:val="bullet"/>
+      <w:lvlText w:val=""/>
+      <w:lvlJc w:val="left"/>
+      <w:pPr>
+        <w:ind w:left="2160" w:hanging="360"/>
+      </w:pPr>
+      <w:rPr>
+        <w:rFonts w:ascii="Wingdings" w:hAnsi="Wingdings" w:hint="default"/>
+      </w:rPr>
+    </w:lvl>
+    <w:lvl w:ilvl="3" w:tplc="08090001" w:tentative="1">
+      <w:start w:val="1"/>
+      <w:numFmt w:val="bullet"/>
+      <w:lvlText w:val=""/>
+      <w:lvlJc w:val="left"/>
+      <w:pPr>
+        <w:ind w:left="2880" w:hanging="360"/>
+      </w:pPr>
+      <w:rPr>
+        <w:rFonts w:ascii="Symbol" w:hAnsi="Symbol" w:hint="default"/>
+      </w:rPr>
+    </w:lvl>
+    <w:lvl w:ilvl="4" w:tplc="08090003" w:tentative="1">
+      <w:start w:val="1"/>
+      <w:numFmt w:val="bullet"/>
+      <w:lvlText w:val="o"/>
+      <w:lvlJc w:val="left"/>
+      <w:pPr>
+        <w:ind w:left="3600" w:hanging="360"/>
+      </w:pPr>
+      <w:rPr>
+        <w:rFonts w:ascii="Courier New" w:hAnsi="Courier New" w:cs="Courier New" w:hint="default"/>
+      </w:rPr>
+    </w:lvl>
+    <w:lvl w:ilvl="5" w:tplc="08090005" w:tentative="1">
+      <w:start w:val="1"/>
+      <w:numFmt w:val="bullet"/>
+      <w:lvlText w:val=""/>
+      <w:lvlJc w:val="left"/>
+      <w:pPr>
+        <w:ind w:left="4320" w:hanging="360"/>
+      </w:pPr>
+      <w:rPr>
+        <w:rFonts w:ascii="Wingdings" w:hAnsi="Wingdings" w:hint="default"/>
+      </w:rPr>
+    </w:lvl>
+    <w:lvl w:ilvl="6" w:tplc="08090001" w:tentative="1">
+      <w:start w:val="1"/>
+      <w:numFmt w:val="bullet"/>
+      <w:lvlText w:val=""/>
+      <w:lvlJc w:val="left"/>
+      <w:pPr>
+        <w:ind w:left="5040" w:hanging="360"/>
+      </w:pPr>
+      <w:rPr>
+        <w:rFonts w:ascii="Symbol" w:hAnsi="Symbol" w:hint="default"/>
+      </w:rPr>
+    </w:lvl>
+    <w:lvl w:ilvl="7" w:tplc="08090003" w:tentative="1">
+      <w:start w:val="1"/>
+      <w:numFmt w:val="bullet"/>
+      <w:lvlText w:val="o"/>
+      <w:lvlJc w:val="left"/>
+      <w:pPr>
+        <w:ind w:left="5760" w:hanging="360"/>
+      </w:pPr>
+      <w:rPr>
+        <w:rFonts w:ascii="Courier New" w:hAnsi="Courier New" w:cs="Courier New" w:hint="default"/>
+      </w:rPr>
+    </w:lvl>
+    <w:lvl w:ilvl="8" w:tplc="08090005" w:tentative="1">
+      <w:start w:val="1"/>
+      <w:numFmt w:val="bullet"/>
+      <w:lvlText w:val=""/>
+      <w:lvlJc w:val="left"/>
+      <w:pPr>
+        <w:ind w:left="6480" w:hanging="360"/>
+      </w:pPr>
+      <w:rPr>
+        <w:rFonts w:ascii="Wingdings" w:hAnsi="Wingdings" w:hint="default"/>
+      </w:rPr>
+    </w:lvl>
+  </w:abstractNum>
+  <w:abstractNum w:abstractNumId="1">
     <w:nsid w:val="754C47B7"/>
     <w:multiLevelType w:val="hybridMultilevel"/>
     <w:tmpl w:val="F112F832"/>
@@ -2195,6 +3405,9 @@
     </w:lvl>
   </w:abstractNum>
   <w:num w:numId="1">
+    <w:abstractNumId w:val="1"/>
+  </w:num>
+  <w:num w:numId="2">
     <w:abstractNumId w:val="0"/>
   </w:num>
 </w:numbering>
@@ -2359,7 +3572,7 @@
   <w:style w:type="paragraph" w:default="1" w:styleId="Normal">
     <w:name w:val="Normal"/>
     <w:qFormat/>
-    <w:rsid w:val="00A64386"/>
+    <w:rsid w:val="008A7AC0"/>
     <w:rPr>
       <w:sz w:val="20"/>
       <w:szCs w:val="20"/>
@@ -2372,7 +3585,7 @@
     <w:link w:val="Heading1Char"/>
     <w:uiPriority w:val="9"/>
     <w:qFormat/>
-    <w:rsid w:val="00A64386"/>
+    <w:rsid w:val="008A7AC0"/>
     <w:pPr>
       <w:pBdr>
         <w:top w:val="single" w:sz="24" w:space="0" w:color="4F81BD" w:themeColor="accent1"/>
@@ -2402,7 +3615,7 @@
     <w:uiPriority w:val="9"/>
     <w:unhideWhenUsed/>
     <w:qFormat/>
-    <w:rsid w:val="00A64386"/>
+    <w:rsid w:val="008A7AC0"/>
     <w:pPr>
       <w:pBdr>
         <w:top w:val="single" w:sz="24" w:space="0" w:color="DBE5F1" w:themeColor="accent1" w:themeTint="33"/>
@@ -2430,7 +3643,7 @@
     <w:semiHidden/>
     <w:unhideWhenUsed/>
     <w:qFormat/>
-    <w:rsid w:val="00A64386"/>
+    <w:rsid w:val="008A7AC0"/>
     <w:pPr>
       <w:pBdr>
         <w:top w:val="single" w:sz="6" w:space="2" w:color="4F81BD" w:themeColor="accent1"/>
@@ -2456,7 +3669,7 @@
     <w:semiHidden/>
     <w:unhideWhenUsed/>
     <w:qFormat/>
-    <w:rsid w:val="00A64386"/>
+    <w:rsid w:val="008A7AC0"/>
     <w:pPr>
       <w:pBdr>
         <w:top w:val="dotted" w:sz="6" w:space="2" w:color="4F81BD" w:themeColor="accent1"/>
@@ -2482,7 +3695,7 @@
     <w:semiHidden/>
     <w:unhideWhenUsed/>
     <w:qFormat/>
-    <w:rsid w:val="00A64386"/>
+    <w:rsid w:val="008A7AC0"/>
     <w:pPr>
       <w:pBdr>
         <w:bottom w:val="single" w:sz="6" w:space="1" w:color="4F81BD" w:themeColor="accent1"/>
@@ -2507,7 +3720,7 @@
     <w:semiHidden/>
     <w:unhideWhenUsed/>
     <w:qFormat/>
-    <w:rsid w:val="00A64386"/>
+    <w:rsid w:val="008A7AC0"/>
     <w:pPr>
       <w:pBdr>
         <w:bottom w:val="dotted" w:sz="6" w:space="1" w:color="4F81BD" w:themeColor="accent1"/>
@@ -2532,7 +3745,7 @@
     <w:semiHidden/>
     <w:unhideWhenUsed/>
     <w:qFormat/>
-    <w:rsid w:val="00A64386"/>
+    <w:rsid w:val="008A7AC0"/>
     <w:pPr>
       <w:spacing w:before="300" w:after="0"/>
       <w:outlineLvl w:val="6"/>
@@ -2554,7 +3767,7 @@
     <w:semiHidden/>
     <w:unhideWhenUsed/>
     <w:qFormat/>
-    <w:rsid w:val="00A64386"/>
+    <w:rsid w:val="008A7AC0"/>
     <w:pPr>
       <w:spacing w:before="300" w:after="0"/>
       <w:outlineLvl w:val="7"/>
@@ -2575,7 +3788,7 @@
     <w:semiHidden/>
     <w:unhideWhenUsed/>
     <w:qFormat/>
-    <w:rsid w:val="00A64386"/>
+    <w:rsid w:val="008A7AC0"/>
     <w:pPr>
       <w:spacing w:before="300" w:after="0"/>
       <w:outlineLvl w:val="8"/>
@@ -2621,7 +3834,7 @@
     <w:link w:val="NoSpacingChar"/>
     <w:uiPriority w:val="1"/>
     <w:qFormat/>
-    <w:rsid w:val="00A64386"/>
+    <w:rsid w:val="008A7AC0"/>
     <w:pPr>
       <w:spacing w:before="0" w:after="0" w:line="240" w:lineRule="auto"/>
     </w:pPr>
@@ -2631,7 +3844,7 @@
     <w:basedOn w:val="DefaultParagraphFont"/>
     <w:link w:val="NoSpacing"/>
     <w:uiPriority w:val="1"/>
-    <w:rsid w:val="00A64386"/>
+    <w:rsid w:val="008A7AC0"/>
     <w:rPr>
       <w:sz w:val="20"/>
       <w:szCs w:val="20"/>
@@ -2672,7 +3885,7 @@
     <w:basedOn w:val="Normal"/>
     <w:uiPriority w:val="34"/>
     <w:qFormat/>
-    <w:rsid w:val="00A64386"/>
+    <w:rsid w:val="008A7AC0"/>
     <w:pPr>
       <w:ind w:left="720"/>
       <w:contextualSpacing/>
@@ -2729,7 +3942,7 @@
     <w:link w:val="TitleChar"/>
     <w:uiPriority w:val="10"/>
     <w:qFormat/>
-    <w:rsid w:val="00A64386"/>
+    <w:rsid w:val="008A7AC0"/>
     <w:pPr>
       <w:spacing w:before="720"/>
     </w:pPr>
@@ -2747,7 +3960,7 @@
     <w:basedOn w:val="DefaultParagraphFont"/>
     <w:link w:val="Title"/>
     <w:uiPriority w:val="10"/>
-    <w:rsid w:val="00A64386"/>
+    <w:rsid w:val="008A7AC0"/>
     <w:rPr>
       <w:caps/>
       <w:color w:val="4F81BD" w:themeColor="accent1"/>
@@ -2762,7 +3975,7 @@
     <w:basedOn w:val="DefaultParagraphFont"/>
     <w:link w:val="Heading1"/>
     <w:uiPriority w:val="9"/>
-    <w:rsid w:val="00A64386"/>
+    <w:rsid w:val="008A7AC0"/>
     <w:rPr>
       <w:b/>
       <w:bCs/>
@@ -2780,7 +3993,7 @@
     <w:semiHidden/>
     <w:unhideWhenUsed/>
     <w:qFormat/>
-    <w:rsid w:val="00A64386"/>
+    <w:rsid w:val="008A7AC0"/>
     <w:pPr>
       <w:outlineLvl w:val="9"/>
     </w:pPr>
@@ -2816,7 +4029,7 @@
     <w:basedOn w:val="DefaultParagraphFont"/>
     <w:link w:val="Heading2"/>
     <w:uiPriority w:val="9"/>
-    <w:rsid w:val="00A64386"/>
+    <w:rsid w:val="008A7AC0"/>
     <w:rPr>
       <w:caps/>
       <w:spacing w:val="15"/>
@@ -2829,7 +4042,7 @@
     <w:link w:val="Heading3"/>
     <w:uiPriority w:val="9"/>
     <w:semiHidden/>
-    <w:rsid w:val="00A64386"/>
+    <w:rsid w:val="008A7AC0"/>
     <w:rPr>
       <w:caps/>
       <w:color w:val="243F60" w:themeColor="accent1" w:themeShade="7F"/>
@@ -2842,7 +4055,7 @@
     <w:link w:val="Heading4"/>
     <w:uiPriority w:val="9"/>
     <w:semiHidden/>
-    <w:rsid w:val="00A64386"/>
+    <w:rsid w:val="008A7AC0"/>
     <w:rPr>
       <w:caps/>
       <w:color w:val="365F91" w:themeColor="accent1" w:themeShade="BF"/>
@@ -2855,7 +4068,7 @@
     <w:link w:val="Heading5"/>
     <w:uiPriority w:val="9"/>
     <w:semiHidden/>
-    <w:rsid w:val="00A64386"/>
+    <w:rsid w:val="008A7AC0"/>
     <w:rPr>
       <w:caps/>
       <w:color w:val="365F91" w:themeColor="accent1" w:themeShade="BF"/>
@@ -2868,7 +4081,7 @@
     <w:link w:val="Heading6"/>
     <w:uiPriority w:val="9"/>
     <w:semiHidden/>
-    <w:rsid w:val="00A64386"/>
+    <w:rsid w:val="008A7AC0"/>
     <w:rPr>
       <w:caps/>
       <w:color w:val="365F91" w:themeColor="accent1" w:themeShade="BF"/>
@@ -2881,7 +4094,7 @@
     <w:link w:val="Heading7"/>
     <w:uiPriority w:val="9"/>
     <w:semiHidden/>
-    <w:rsid w:val="00A64386"/>
+    <w:rsid w:val="008A7AC0"/>
     <w:rPr>
       <w:caps/>
       <w:color w:val="365F91" w:themeColor="accent1" w:themeShade="BF"/>
@@ -2894,7 +4107,7 @@
     <w:link w:val="Heading8"/>
     <w:uiPriority w:val="9"/>
     <w:semiHidden/>
-    <w:rsid w:val="00A64386"/>
+    <w:rsid w:val="008A7AC0"/>
     <w:rPr>
       <w:caps/>
       <w:spacing w:val="10"/>
@@ -2908,7 +4121,7 @@
     <w:link w:val="Heading9"/>
     <w:uiPriority w:val="9"/>
     <w:semiHidden/>
-    <w:rsid w:val="00A64386"/>
+    <w:rsid w:val="008A7AC0"/>
     <w:rPr>
       <w:i/>
       <w:caps/>
@@ -2925,7 +4138,7 @@
     <w:semiHidden/>
     <w:unhideWhenUsed/>
     <w:qFormat/>
-    <w:rsid w:val="00A64386"/>
+    <w:rsid w:val="008A7AC0"/>
     <w:rPr>
       <w:b/>
       <w:bCs/>
@@ -2941,7 +4154,7 @@
     <w:link w:val="SubtitleChar"/>
     <w:uiPriority w:val="11"/>
     <w:qFormat/>
-    <w:rsid w:val="00A64386"/>
+    <w:rsid w:val="008A7AC0"/>
     <w:pPr>
       <w:spacing w:after="1000" w:line="240" w:lineRule="auto"/>
     </w:pPr>
@@ -2958,7 +4171,7 @@
     <w:basedOn w:val="DefaultParagraphFont"/>
     <w:link w:val="Subtitle"/>
     <w:uiPriority w:val="11"/>
-    <w:rsid w:val="00A64386"/>
+    <w:rsid w:val="008A7AC0"/>
     <w:rPr>
       <w:caps/>
       <w:color w:val="595959" w:themeColor="text1" w:themeTint="A6"/>
@@ -2971,7 +4184,7 @@
     <w:name w:val="Strong"/>
     <w:uiPriority w:val="22"/>
     <w:qFormat/>
-    <w:rsid w:val="00A64386"/>
+    <w:rsid w:val="008A7AC0"/>
     <w:rPr>
       <w:b/>
       <w:bCs/>
@@ -2981,7 +4194,7 @@
     <w:name w:val="Emphasis"/>
     <w:uiPriority w:val="20"/>
     <w:qFormat/>
-    <w:rsid w:val="00A64386"/>
+    <w:rsid w:val="008A7AC0"/>
     <w:rPr>
       <w:caps/>
       <w:color w:val="243F60" w:themeColor="accent1" w:themeShade="7F"/>
@@ -2995,7 +4208,7 @@
     <w:link w:val="QuoteChar"/>
     <w:uiPriority w:val="29"/>
     <w:qFormat/>
-    <w:rsid w:val="00A64386"/>
+    <w:rsid w:val="008A7AC0"/>
     <w:rPr>
       <w:i/>
       <w:iCs/>
@@ -3006,7 +4219,7 @@
     <w:basedOn w:val="DefaultParagraphFont"/>
     <w:link w:val="Quote"/>
     <w:uiPriority w:val="29"/>
-    <w:rsid w:val="00A64386"/>
+    <w:rsid w:val="008A7AC0"/>
     <w:rPr>
       <w:i/>
       <w:iCs/>
@@ -3021,7 +4234,7 @@
     <w:link w:val="IntenseQuoteChar"/>
     <w:uiPriority w:val="30"/>
     <w:qFormat/>
-    <w:rsid w:val="00A64386"/>
+    <w:rsid w:val="008A7AC0"/>
     <w:pPr>
       <w:pBdr>
         <w:top w:val="single" w:sz="4" w:space="10" w:color="4F81BD" w:themeColor="accent1"/>
@@ -3042,7 +4255,7 @@
     <w:basedOn w:val="DefaultParagraphFont"/>
     <w:link w:val="IntenseQuote"/>
     <w:uiPriority w:val="30"/>
-    <w:rsid w:val="00A64386"/>
+    <w:rsid w:val="008A7AC0"/>
     <w:rPr>
       <w:i/>
       <w:iCs/>
@@ -3055,7 +4268,7 @@
     <w:name w:val="Subtle Emphasis"/>
     <w:uiPriority w:val="19"/>
     <w:qFormat/>
-    <w:rsid w:val="00A64386"/>
+    <w:rsid w:val="008A7AC0"/>
     <w:rPr>
       <w:i/>
       <w:iCs/>
@@ -3066,7 +4279,7 @@
     <w:name w:val="Intense Emphasis"/>
     <w:uiPriority w:val="21"/>
     <w:qFormat/>
-    <w:rsid w:val="00A64386"/>
+    <w:rsid w:val="008A7AC0"/>
     <w:rPr>
       <w:b/>
       <w:bCs/>
@@ -3079,7 +4292,7 @@
     <w:name w:val="Subtle Reference"/>
     <w:uiPriority w:val="31"/>
     <w:qFormat/>
-    <w:rsid w:val="00A64386"/>
+    <w:rsid w:val="008A7AC0"/>
     <w:rPr>
       <w:b/>
       <w:bCs/>
@@ -3090,7 +4303,7 @@
     <w:name w:val="Intense Reference"/>
     <w:uiPriority w:val="32"/>
     <w:qFormat/>
-    <w:rsid w:val="00A64386"/>
+    <w:rsid w:val="008A7AC0"/>
     <w:rPr>
       <w:b/>
       <w:bCs/>
@@ -3104,7 +4317,7 @@
     <w:name w:val="Book Title"/>
     <w:uiPriority w:val="33"/>
     <w:qFormat/>
-    <w:rsid w:val="00A64386"/>
+    <w:rsid w:val="008A7AC0"/>
     <w:rPr>
       <w:b/>
       <w:bCs/>
@@ -3288,7 +4501,7 @@
   <w:style w:type="paragraph" w:default="1" w:styleId="Normal">
     <w:name w:val="Normal"/>
     <w:qFormat/>
-    <w:rsid w:val="00A64386"/>
+    <w:rsid w:val="008A7AC0"/>
     <w:rPr>
       <w:sz w:val="20"/>
       <w:szCs w:val="20"/>
@@ -3301,7 +4514,7 @@
     <w:link w:val="Heading1Char"/>
     <w:uiPriority w:val="9"/>
     <w:qFormat/>
-    <w:rsid w:val="00A64386"/>
+    <w:rsid w:val="008A7AC0"/>
     <w:pPr>
       <w:pBdr>
         <w:top w:val="single" w:sz="24" w:space="0" w:color="4F81BD" w:themeColor="accent1"/>
@@ -3331,7 +4544,7 @@
     <w:uiPriority w:val="9"/>
     <w:unhideWhenUsed/>
     <w:qFormat/>
-    <w:rsid w:val="00A64386"/>
+    <w:rsid w:val="008A7AC0"/>
     <w:pPr>
       <w:pBdr>
         <w:top w:val="single" w:sz="24" w:space="0" w:color="DBE5F1" w:themeColor="accent1" w:themeTint="33"/>
@@ -3359,7 +4572,7 @@
     <w:semiHidden/>
     <w:unhideWhenUsed/>
     <w:qFormat/>
-    <w:rsid w:val="00A64386"/>
+    <w:rsid w:val="008A7AC0"/>
     <w:pPr>
       <w:pBdr>
         <w:top w:val="single" w:sz="6" w:space="2" w:color="4F81BD" w:themeColor="accent1"/>
@@ -3385,7 +4598,7 @@
     <w:semiHidden/>
     <w:unhideWhenUsed/>
     <w:qFormat/>
-    <w:rsid w:val="00A64386"/>
+    <w:rsid w:val="008A7AC0"/>
     <w:pPr>
       <w:pBdr>
         <w:top w:val="dotted" w:sz="6" w:space="2" w:color="4F81BD" w:themeColor="accent1"/>
@@ -3411,7 +4624,7 @@
     <w:semiHidden/>
     <w:unhideWhenUsed/>
     <w:qFormat/>
-    <w:rsid w:val="00A64386"/>
+    <w:rsid w:val="008A7AC0"/>
     <w:pPr>
       <w:pBdr>
         <w:bottom w:val="single" w:sz="6" w:space="1" w:color="4F81BD" w:themeColor="accent1"/>
@@ -3436,7 +4649,7 @@
     <w:semiHidden/>
     <w:unhideWhenUsed/>
     <w:qFormat/>
-    <w:rsid w:val="00A64386"/>
+    <w:rsid w:val="008A7AC0"/>
     <w:pPr>
       <w:pBdr>
         <w:bottom w:val="dotted" w:sz="6" w:space="1" w:color="4F81BD" w:themeColor="accent1"/>
@@ -3461,7 +4674,7 @@
     <w:semiHidden/>
     <w:unhideWhenUsed/>
     <w:qFormat/>
-    <w:rsid w:val="00A64386"/>
+    <w:rsid w:val="008A7AC0"/>
     <w:pPr>
       <w:spacing w:before="300" w:after="0"/>
       <w:outlineLvl w:val="6"/>
@@ -3483,7 +4696,7 @@
     <w:semiHidden/>
     <w:unhideWhenUsed/>
     <w:qFormat/>
-    <w:rsid w:val="00A64386"/>
+    <w:rsid w:val="008A7AC0"/>
     <w:pPr>
       <w:spacing w:before="300" w:after="0"/>
       <w:outlineLvl w:val="7"/>
@@ -3504,7 +4717,7 @@
     <w:semiHidden/>
     <w:unhideWhenUsed/>
     <w:qFormat/>
-    <w:rsid w:val="00A64386"/>
+    <w:rsid w:val="008A7AC0"/>
     <w:pPr>
       <w:spacing w:before="300" w:after="0"/>
       <w:outlineLvl w:val="8"/>
@@ -3550,7 +4763,7 @@
     <w:link w:val="NoSpacingChar"/>
     <w:uiPriority w:val="1"/>
     <w:qFormat/>
-    <w:rsid w:val="00A64386"/>
+    <w:rsid w:val="008A7AC0"/>
     <w:pPr>
       <w:spacing w:before="0" w:after="0" w:line="240" w:lineRule="auto"/>
     </w:pPr>
@@ -3560,7 +4773,7 @@
     <w:basedOn w:val="DefaultParagraphFont"/>
     <w:link w:val="NoSpacing"/>
     <w:uiPriority w:val="1"/>
-    <w:rsid w:val="00A64386"/>
+    <w:rsid w:val="008A7AC0"/>
     <w:rPr>
       <w:sz w:val="20"/>
       <w:szCs w:val="20"/>
@@ -3601,7 +4814,7 @@
     <w:basedOn w:val="Normal"/>
     <w:uiPriority w:val="34"/>
     <w:qFormat/>
-    <w:rsid w:val="00A64386"/>
+    <w:rsid w:val="008A7AC0"/>
     <w:pPr>
       <w:ind w:left="720"/>
       <w:contextualSpacing/>
@@ -3658,7 +4871,7 @@
     <w:link w:val="TitleChar"/>
     <w:uiPriority w:val="10"/>
     <w:qFormat/>
-    <w:rsid w:val="00A64386"/>
+    <w:rsid w:val="008A7AC0"/>
     <w:pPr>
       <w:spacing w:before="720"/>
     </w:pPr>
@@ -3676,7 +4889,7 @@
     <w:basedOn w:val="DefaultParagraphFont"/>
     <w:link w:val="Title"/>
     <w:uiPriority w:val="10"/>
-    <w:rsid w:val="00A64386"/>
+    <w:rsid w:val="008A7AC0"/>
     <w:rPr>
       <w:caps/>
       <w:color w:val="4F81BD" w:themeColor="accent1"/>
@@ -3691,7 +4904,7 @@
     <w:basedOn w:val="DefaultParagraphFont"/>
     <w:link w:val="Heading1"/>
     <w:uiPriority w:val="9"/>
-    <w:rsid w:val="00A64386"/>
+    <w:rsid w:val="008A7AC0"/>
     <w:rPr>
       <w:b/>
       <w:bCs/>
@@ -3709,7 +4922,7 @@
     <w:semiHidden/>
     <w:unhideWhenUsed/>
     <w:qFormat/>
-    <w:rsid w:val="00A64386"/>
+    <w:rsid w:val="008A7AC0"/>
     <w:pPr>
       <w:outlineLvl w:val="9"/>
     </w:pPr>
@@ -3745,7 +4958,7 @@
     <w:basedOn w:val="DefaultParagraphFont"/>
     <w:link w:val="Heading2"/>
     <w:uiPriority w:val="9"/>
-    <w:rsid w:val="00A64386"/>
+    <w:rsid w:val="008A7AC0"/>
     <w:rPr>
       <w:caps/>
       <w:spacing w:val="15"/>
@@ -3758,7 +4971,7 @@
     <w:link w:val="Heading3"/>
     <w:uiPriority w:val="9"/>
     <w:semiHidden/>
-    <w:rsid w:val="00A64386"/>
+    <w:rsid w:val="008A7AC0"/>
     <w:rPr>
       <w:caps/>
       <w:color w:val="243F60" w:themeColor="accent1" w:themeShade="7F"/>
@@ -3771,7 +4984,7 @@
     <w:link w:val="Heading4"/>
     <w:uiPriority w:val="9"/>
     <w:semiHidden/>
-    <w:rsid w:val="00A64386"/>
+    <w:rsid w:val="008A7AC0"/>
     <w:rPr>
       <w:caps/>
       <w:color w:val="365F91" w:themeColor="accent1" w:themeShade="BF"/>
@@ -3784,7 +4997,7 @@
     <w:link w:val="Heading5"/>
     <w:uiPriority w:val="9"/>
     <w:semiHidden/>
-    <w:rsid w:val="00A64386"/>
+    <w:rsid w:val="008A7AC0"/>
     <w:rPr>
       <w:caps/>
       <w:color w:val="365F91" w:themeColor="accent1" w:themeShade="BF"/>
@@ -3797,7 +5010,7 @@
     <w:link w:val="Heading6"/>
     <w:uiPriority w:val="9"/>
     <w:semiHidden/>
-    <w:rsid w:val="00A64386"/>
+    <w:rsid w:val="008A7AC0"/>
     <w:rPr>
       <w:caps/>
       <w:color w:val="365F91" w:themeColor="accent1" w:themeShade="BF"/>
@@ -3810,7 +5023,7 @@
     <w:link w:val="Heading7"/>
     <w:uiPriority w:val="9"/>
     <w:semiHidden/>
-    <w:rsid w:val="00A64386"/>
+    <w:rsid w:val="008A7AC0"/>
     <w:rPr>
       <w:caps/>
       <w:color w:val="365F91" w:themeColor="accent1" w:themeShade="BF"/>
@@ -3823,7 +5036,7 @@
     <w:link w:val="Heading8"/>
     <w:uiPriority w:val="9"/>
     <w:semiHidden/>
-    <w:rsid w:val="00A64386"/>
+    <w:rsid w:val="008A7AC0"/>
     <w:rPr>
       <w:caps/>
       <w:spacing w:val="10"/>
@@ -3837,7 +5050,7 @@
     <w:link w:val="Heading9"/>
     <w:uiPriority w:val="9"/>
     <w:semiHidden/>
-    <w:rsid w:val="00A64386"/>
+    <w:rsid w:val="008A7AC0"/>
     <w:rPr>
       <w:i/>
       <w:caps/>
@@ -3854,7 +5067,7 @@
     <w:semiHidden/>
     <w:unhideWhenUsed/>
     <w:qFormat/>
-    <w:rsid w:val="00A64386"/>
+    <w:rsid w:val="008A7AC0"/>
     <w:rPr>
       <w:b/>
       <w:bCs/>
@@ -3870,7 +5083,7 @@
     <w:link w:val="SubtitleChar"/>
     <w:uiPriority w:val="11"/>
     <w:qFormat/>
-    <w:rsid w:val="00A64386"/>
+    <w:rsid w:val="008A7AC0"/>
     <w:pPr>
       <w:spacing w:after="1000" w:line="240" w:lineRule="auto"/>
     </w:pPr>
@@ -3887,7 +5100,7 @@
     <w:basedOn w:val="DefaultParagraphFont"/>
     <w:link w:val="Subtitle"/>
     <w:uiPriority w:val="11"/>
-    <w:rsid w:val="00A64386"/>
+    <w:rsid w:val="008A7AC0"/>
     <w:rPr>
       <w:caps/>
       <w:color w:val="595959" w:themeColor="text1" w:themeTint="A6"/>
@@ -3900,7 +5113,7 @@
     <w:name w:val="Strong"/>
     <w:uiPriority w:val="22"/>
     <w:qFormat/>
-    <w:rsid w:val="00A64386"/>
+    <w:rsid w:val="008A7AC0"/>
     <w:rPr>
       <w:b/>
       <w:bCs/>
@@ -3910,7 +5123,7 @@
     <w:name w:val="Emphasis"/>
     <w:uiPriority w:val="20"/>
     <w:qFormat/>
-    <w:rsid w:val="00A64386"/>
+    <w:rsid w:val="008A7AC0"/>
     <w:rPr>
       <w:caps/>
       <w:color w:val="243F60" w:themeColor="accent1" w:themeShade="7F"/>
@@ -3924,7 +5137,7 @@
     <w:link w:val="QuoteChar"/>
     <w:uiPriority w:val="29"/>
     <w:qFormat/>
-    <w:rsid w:val="00A64386"/>
+    <w:rsid w:val="008A7AC0"/>
     <w:rPr>
       <w:i/>
       <w:iCs/>
@@ -3935,7 +5148,7 @@
     <w:basedOn w:val="DefaultParagraphFont"/>
     <w:link w:val="Quote"/>
     <w:uiPriority w:val="29"/>
-    <w:rsid w:val="00A64386"/>
+    <w:rsid w:val="008A7AC0"/>
     <w:rPr>
       <w:i/>
       <w:iCs/>
@@ -3950,7 +5163,7 @@
     <w:link w:val="IntenseQuoteChar"/>
     <w:uiPriority w:val="30"/>
     <w:qFormat/>
-    <w:rsid w:val="00A64386"/>
+    <w:rsid w:val="008A7AC0"/>
     <w:pPr>
       <w:pBdr>
         <w:top w:val="single" w:sz="4" w:space="10" w:color="4F81BD" w:themeColor="accent1"/>
@@ -3971,7 +5184,7 @@
     <w:basedOn w:val="DefaultParagraphFont"/>
     <w:link w:val="IntenseQuote"/>
     <w:uiPriority w:val="30"/>
-    <w:rsid w:val="00A64386"/>
+    <w:rsid w:val="008A7AC0"/>
     <w:rPr>
       <w:i/>
       <w:iCs/>
@@ -3984,7 +5197,7 @@
     <w:name w:val="Subtle Emphasis"/>
     <w:uiPriority w:val="19"/>
     <w:qFormat/>
-    <w:rsid w:val="00A64386"/>
+    <w:rsid w:val="008A7AC0"/>
     <w:rPr>
       <w:i/>
       <w:iCs/>
@@ -3995,7 +5208,7 @@
     <w:name w:val="Intense Emphasis"/>
     <w:uiPriority w:val="21"/>
     <w:qFormat/>
-    <w:rsid w:val="00A64386"/>
+    <w:rsid w:val="008A7AC0"/>
     <w:rPr>
       <w:b/>
       <w:bCs/>
@@ -4008,7 +5221,7 @@
     <w:name w:val="Subtle Reference"/>
     <w:uiPriority w:val="31"/>
     <w:qFormat/>
-    <w:rsid w:val="00A64386"/>
+    <w:rsid w:val="008A7AC0"/>
     <w:rPr>
       <w:b/>
       <w:bCs/>
@@ -4019,7 +5232,7 @@
     <w:name w:val="Intense Reference"/>
     <w:uiPriority w:val="32"/>
     <w:qFormat/>
-    <w:rsid w:val="00A64386"/>
+    <w:rsid w:val="008A7AC0"/>
     <w:rPr>
       <w:b/>
       <w:bCs/>
@@ -4033,7 +5246,7 @@
     <w:name w:val="Book Title"/>
     <w:uiPriority w:val="33"/>
     <w:qFormat/>
-    <w:rsid w:val="00A64386"/>
+    <w:rsid w:val="008A7AC0"/>
     <w:rPr>
       <w:b/>
       <w:bCs/>
@@ -4153,48 +5366,25 @@
         </w:p>
       </w:docPartBody>
     </w:docPart>
-    <w:docPart>
-      <w:docPartPr>
-        <w:name w:val="44ABE20EFDE54AC8B51A76E3478443BD"/>
-        <w:category>
-          <w:name w:val="General"/>
-          <w:gallery w:val="placeholder"/>
-        </w:category>
-        <w:types>
-          <w:type w:val="bbPlcHdr"/>
-        </w:types>
-        <w:behaviors>
-          <w:behavior w:val="content"/>
-        </w:behaviors>
-        <w:guid w:val="{9FDA3759-7529-4A41-9ACE-EE1535DB0A11}"/>
-      </w:docPartPr>
-      <w:docPartBody>
-        <w:p>
-          <w:pPr>
-            <w:pStyle w:val="44ABE20EFDE54AC8B51A76E3478443BD"/>
-          </w:pPr>
-          <w:r>
-            <w:rPr>
-              <w:b/>
-              <w:bCs/>
-            </w:rPr>
-            <w:t>[Type the author name]</w:t>
-          </w:r>
-        </w:p>
-      </w:docPartBody>
-    </w:docPart>
   </w:docParts>
 </w:glossaryDocument>
 </file>
 
 <file path=word/glossary/fontTable.xml><?xml version="1.0" encoding="utf-8"?>
 <w:fonts xmlns:mc="http://schemas.openxmlformats.org/markup-compatibility/2006" xmlns:r="http://schemas.openxmlformats.org/officeDocument/2006/relationships" xmlns:w="http://schemas.openxmlformats.org/wordprocessingml/2006/main" xmlns:w14="http://schemas.microsoft.com/office/word/2010/wordml" mc:Ignorable="w14">
-  <w:font w:name="Calibri">
-    <w:panose1 w:val="020F0502020204030204"/>
+  <w:font w:name="Symbol">
+    <w:panose1 w:val="05050102010706020507"/>
+    <w:charset w:val="02"/>
+    <w:family w:val="roman"/>
+    <w:pitch w:val="variable"/>
+    <w:sig w:usb0="00000000" w:usb1="10000000" w:usb2="00000000" w:usb3="00000000" w:csb0="80000000" w:csb1="00000000"/>
+  </w:font>
+  <w:font w:name="Times New Roman">
+    <w:panose1 w:val="02020603050405020304"/>
     <w:charset w:val="00"/>
-    <w:family w:val="swiss"/>
+    <w:family w:val="roman"/>
     <w:pitch w:val="variable"/>
-    <w:sig w:usb0="E0002AFF" w:usb1="C000247B" w:usb2="00000009" w:usb3="00000000" w:csb0="000001FF" w:csb1="00000000"/>
+    <w:sig w:usb0="E0002EFF" w:usb1="C000785B" w:usb2="00000009" w:usb3="00000000" w:csb0="000001FF" w:csb1="00000000"/>
   </w:font>
   <w:font w:name="Courier New">
     <w:panose1 w:val="02070309020205020404"/>
@@ -4203,13 +5393,6 @@
     <w:pitch w:val="fixed"/>
     <w:sig w:usb0="E0002EFF" w:usb1="C0007843" w:usb2="00000009" w:usb3="00000000" w:csb0="000001FF" w:csb1="00000000"/>
   </w:font>
-  <w:font w:name="Times New Roman">
-    <w:panose1 w:val="02020603050405020304"/>
-    <w:charset w:val="00"/>
-    <w:family w:val="roman"/>
-    <w:pitch w:val="variable"/>
-    <w:sig w:usb0="E0002EFF" w:usb1="C000785B" w:usb2="00000009" w:usb3="00000000" w:csb0="000001FF" w:csb1="00000000"/>
-  </w:font>
   <w:font w:name="Wingdings">
     <w:panose1 w:val="05000000000000000000"/>
     <w:charset w:val="02"/>
@@ -4217,12 +5400,12 @@
     <w:pitch w:val="variable"/>
     <w:sig w:usb0="00000000" w:usb1="10000000" w:usb2="00000000" w:usb3="00000000" w:csb0="80000000" w:csb1="00000000"/>
   </w:font>
-  <w:font w:name="Symbol">
-    <w:panose1 w:val="05050102010706020507"/>
-    <w:charset w:val="02"/>
-    <w:family w:val="roman"/>
+  <w:font w:name="Calibri">
+    <w:panose1 w:val="020F0502020204030204"/>
+    <w:charset w:val="00"/>
+    <w:family w:val="swiss"/>
     <w:pitch w:val="variable"/>
-    <w:sig w:usb0="00000000" w:usb1="10000000" w:usb2="00000000" w:usb3="00000000" w:csb0="80000000" w:csb1="00000000"/>
+    <w:sig w:usb0="E0002AFF" w:usb1="C000247B" w:usb2="00000009" w:usb3="00000000" w:csb0="000001FF" w:csb1="00000000"/>
   </w:font>
   <w:font w:name="Tahoma">
     <w:panose1 w:val="020B0604030504040204"/>
@@ -4258,6 +5441,7 @@
     <w:rsid w:val="003148D1"/>
     <w:rsid w:val="003A02D1"/>
     <w:rsid w:val="00672F17"/>
+    <w:rsid w:val="00686208"/>
     <w:rsid w:val="00857EA8"/>
     <w:rsid w:val="00E97904"/>
   </w:rsids>
@@ -5033,7 +6217,7 @@
 </file>
 
 <file path=customXml/itemProps2.xml><?xml version="1.0" encoding="utf-8"?>
-<ds:datastoreItem xmlns:ds="http://schemas.openxmlformats.org/officeDocument/2006/customXml" ds:itemID="{08EDE80D-E11A-4E2E-84BD-8B92B8E44294}">
+<ds:datastoreItem xmlns:ds="http://schemas.openxmlformats.org/officeDocument/2006/customXml" ds:itemID="{90E96516-0F18-4E91-BC16-334F762893A8}">
   <ds:schemaRefs>
     <ds:schemaRef ds:uri="http://schemas.openxmlformats.org/officeDocument/2006/bibliography"/>
   </ds:schemaRefs>

</xml_diff>

<commit_message>
Game Flow - Half Completed
</commit_message>
<xml_diff>
--- a/Documentation/GDD.docx
+++ b/Documentation/GDD.docx
@@ -130,6 +130,14 @@
                       </w:rPr>
                       <w:t xml:space="preserve"> </w:t>
                     </w:r>
+                    <w:r>
+                      <w:rPr>
+                        <w:rFonts w:asciiTheme="majorHAnsi" w:eastAsiaTheme="majorEastAsia" w:hAnsiTheme="majorHAnsi" w:cstheme="majorBidi"/>
+                        <w:sz w:val="80"/>
+                        <w:szCs w:val="80"/>
+                      </w:rPr>
+                      <w:t>Runner</w:t>
+                    </w:r>
                   </w:p>
                 </w:tc>
               </w:sdtContent>
@@ -218,9 +226,6 @@
                 </w:rPr>
                 <w:alias w:val="Author"/>
                 <w:id w:val="15524260"/>
-                <w:placeholder>
-                  <w:docPart w:val="44ABE20EFDE54AC8B51A76E3478443BD"/>
-                </w:placeholder>
                 <w:dataBinding w:prefixMappings="xmlns:ns0='http://schemas.openxmlformats.org/package/2006/metadata/core-properties' xmlns:ns1='http://purl.org/dc/elements/1.1/'" w:xpath="/ns0:coreProperties[1]/ns1:creator[1]" w:storeItemID="{6C3C8BC8-F283-45AE-878A-BAB7291924A1}"/>
                 <w:text/>
               </w:sdtPr>
@@ -1135,7 +1140,14 @@
                 <w:rStyle w:val="Hyperlink"/>
                 <w:noProof/>
               </w:rPr>
-              <w:t>necessary Software</w:t>
+              <w:t>N</w:t>
+            </w:r>
+            <w:r>
+              <w:rPr>
+                <w:rStyle w:val="Hyperlink"/>
+                <w:noProof/>
+              </w:rPr>
+              <w:t>ecessary Software</w:t>
             </w:r>
             <w:r>
               <w:rPr>
@@ -2436,10 +2448,44 @@
         </w:rPr>
       </w:pPr>
       <w:r>
-        <w:t>Virtual bank</w:t>
-      </w:r>
-      <w:r>
-        <w:t xml:space="preserve"> environment known as </w:t>
+        <w:t xml:space="preserve">The game takes place in two environments. </w:t>
+      </w:r>
+      <w:proofErr w:type="gramStart"/>
+      <w:r>
+        <w:t>The Lobby, a virtual representation of a bank lobby and The Vault, a virtual representation of a bank client’s vault.</w:t>
+      </w:r>
+      <w:proofErr w:type="gramEnd"/>
+    </w:p>
+    <w:p>
+      <w:pPr>
+        <w:pStyle w:val="Heading2"/>
+      </w:pPr>
+      <w:bookmarkStart w:id="4" w:name="_Toc470267591"/>
+      <w:r>
+        <w:t>Art Direction</w:t>
+      </w:r>
+      <w:bookmarkEnd w:id="4"/>
+    </w:p>
+    <w:p>
+      <w:proofErr w:type="gramStart"/>
+      <w:r>
+        <w:t>Neon, virtual environments – very little texture work, with a focus on a limited, but bright colour palette.</w:t>
+      </w:r>
+      <w:proofErr w:type="gramEnd"/>
+    </w:p>
+    <w:p>
+      <w:pPr>
+        <w:pStyle w:val="Heading2"/>
+      </w:pPr>
+      <w:bookmarkStart w:id="5" w:name="_Toc470267592"/>
+      <w:r>
+        <w:t>Target Audience</w:t>
+      </w:r>
+      <w:bookmarkEnd w:id="5"/>
+    </w:p>
+    <w:p>
+      <w:r>
+        <w:t xml:space="preserve">With </w:t>
       </w:r>
       <w:r>
         <w:rPr>
@@ -2447,37 +2493,29 @@
         </w:rPr>
         <w:t>The Vault</w:t>
       </w:r>
+      <w:r>
+        <w:t xml:space="preserve"> looking to blend the fast, rewarding structure of mobile games, with the polish and level of detail of an AAA game, the primary target audience is 11-25 year olds whom have spare time, but are looking for quick, gratifying bursts of gaming.</w:t>
+      </w:r>
     </w:p>
     <w:p>
       <w:pPr>
         <w:pStyle w:val="Heading2"/>
       </w:pPr>
-      <w:bookmarkStart w:id="4" w:name="_Toc470267591"/>
-      <w:r>
-        <w:t>Art Direction</w:t>
-      </w:r>
-      <w:bookmarkEnd w:id="4"/>
-    </w:p>
-    <w:p>
-      <w:proofErr w:type="gramStart"/>
-      <w:r>
-        <w:t>Neon, virtual environments – very little texture work, with a focus on a limited, but bright colour palette.</w:t>
-      </w:r>
-      <w:proofErr w:type="gramEnd"/>
-    </w:p>
-    <w:p>
-      <w:pPr>
-        <w:pStyle w:val="Heading2"/>
-      </w:pPr>
-      <w:bookmarkStart w:id="5" w:name="_Toc470267592"/>
-      <w:r>
-        <w:t>Target Audience</w:t>
-      </w:r>
-      <w:bookmarkEnd w:id="5"/>
-    </w:p>
-    <w:p>
-      <w:r>
-        <w:t xml:space="preserve">With </w:t>
+      <w:bookmarkStart w:id="6" w:name="_Toc470267593"/>
+      <w:r>
+        <w:t>Targeted Platforms</w:t>
+      </w:r>
+      <w:bookmarkEnd w:id="6"/>
+    </w:p>
+    <w:p>
+      <w:r>
+        <w:rPr>
+          <w:i/>
+        </w:rPr>
+        <w:t xml:space="preserve">The Vault’s </w:t>
+      </w:r>
+      <w:r>
+        <w:t xml:space="preserve">primary release will be targeted for PC, through distribution channels such as Steam and Itch.io. </w:t>
       </w:r>
       <w:r>
         <w:rPr>
@@ -2486,73 +2524,41 @@
         <w:t>The Vault</w:t>
       </w:r>
       <w:r>
-        <w:t xml:space="preserve"> looking to blend the fast, rewarding structure of mobile games, with the polish and level of detail of an AAA game, the primary target audience is 11-25 year olds whom have spare time, but are looking for quick, gratifying bursts of gaming.</w:t>
-      </w:r>
+        <w:t xml:space="preserve"> will launch in early access on Itch.io in order to gather feedback at an early stage. </w:t>
+      </w:r>
+    </w:p>
+    <w:p>
+      <w:r>
+        <w:t xml:space="preserve">Further release platforms such as the Xbox One, </w:t>
+      </w:r>
+      <w:proofErr w:type="spellStart"/>
+      <w:r>
+        <w:t>Playstation</w:t>
+      </w:r>
+      <w:proofErr w:type="spellEnd"/>
+      <w:r>
+        <w:t xml:space="preserve"> 4 and Nintendo Switch will be considered at a later date.</w:t>
+      </w:r>
+    </w:p>
+    <w:p>
+      <w:pPr>
+        <w:pStyle w:val="Heading1"/>
+      </w:pPr>
+      <w:bookmarkStart w:id="7" w:name="_Toc470267594"/>
+      <w:r>
+        <w:t>Project Scope</w:t>
+      </w:r>
+      <w:bookmarkEnd w:id="7"/>
     </w:p>
     <w:p>
       <w:pPr>
         <w:pStyle w:val="Heading2"/>
       </w:pPr>
-      <w:bookmarkStart w:id="6" w:name="_Toc470267593"/>
-      <w:r>
-        <w:t>Targeted Platforms</w:t>
-      </w:r>
-      <w:bookmarkEnd w:id="6"/>
-    </w:p>
-    <w:p>
-      <w:r>
-        <w:rPr>
-          <w:i/>
-        </w:rPr>
-        <w:t xml:space="preserve">The Vault’s </w:t>
-      </w:r>
-      <w:r>
-        <w:t xml:space="preserve">primary release will be targeted for PC, through distribution channels such as Steam and Itch.io. </w:t>
-      </w:r>
-      <w:r>
-        <w:rPr>
-          <w:i/>
-        </w:rPr>
-        <w:t>The Vault</w:t>
-      </w:r>
-      <w:r>
-        <w:t xml:space="preserve"> will launch in early access on Itch.io in order to gather feedback at an early stage. </w:t>
-      </w:r>
-    </w:p>
-    <w:p>
-      <w:r>
-        <w:t xml:space="preserve">Further release platforms such as the Xbox One, </w:t>
-      </w:r>
-      <w:proofErr w:type="spellStart"/>
-      <w:r>
-        <w:t>Playstation</w:t>
-      </w:r>
-      <w:proofErr w:type="spellEnd"/>
-      <w:r>
-        <w:t xml:space="preserve"> 4 and Nintendo Switch will be considered at a later date.</w:t>
-      </w:r>
-      <w:bookmarkStart w:id="7" w:name="_GoBack"/>
-      <w:bookmarkEnd w:id="7"/>
-    </w:p>
-    <w:p>
-      <w:pPr>
-        <w:pStyle w:val="Heading1"/>
-      </w:pPr>
-      <w:bookmarkStart w:id="8" w:name="_Toc470267594"/>
-      <w:r>
-        <w:t>Project Scope</w:t>
+      <w:bookmarkStart w:id="8" w:name="_Toc470267595"/>
+      <w:r>
+        <w:t>Delivery Date</w:t>
       </w:r>
       <w:bookmarkEnd w:id="8"/>
-    </w:p>
-    <w:p>
-      <w:pPr>
-        <w:pStyle w:val="Heading2"/>
-      </w:pPr>
-      <w:bookmarkStart w:id="9" w:name="_Toc470267595"/>
-      <w:r>
-        <w:t>Delivery Date</w:t>
-      </w:r>
-      <w:bookmarkEnd w:id="9"/>
     </w:p>
     <w:p>
       <w:r>
@@ -2566,7 +2572,7 @@
           <w:rStyle w:val="Heading2Char"/>
         </w:rPr>
       </w:pPr>
-      <w:bookmarkStart w:id="10" w:name="_Toc470267596"/>
+      <w:bookmarkStart w:id="9" w:name="_Toc470267596"/>
       <w:r>
         <w:t>T</w:t>
       </w:r>
@@ -2576,30 +2582,33 @@
         </w:rPr>
         <w:t>eam Size</w:t>
       </w:r>
+      <w:bookmarkEnd w:id="9"/>
+    </w:p>
+    <w:p>
+      <w:r>
+        <w:t xml:space="preserve">The bulk of the design and development will be undertaken by yours </w:t>
+      </w:r>
+      <w:proofErr w:type="gramStart"/>
+      <w:r>
+        <w:t>truly,</w:t>
+      </w:r>
+      <w:proofErr w:type="gramEnd"/>
+      <w:r>
+        <w:t xml:space="preserve"> however the majority of the sound design will be outsourced.</w:t>
+      </w:r>
+    </w:p>
+    <w:p>
+      <w:pPr>
+        <w:pStyle w:val="Heading2"/>
+      </w:pPr>
+      <w:bookmarkStart w:id="10" w:name="_Toc470267597"/>
+      <w:r>
+        <w:t>N</w:t>
+      </w:r>
+      <w:r>
+        <w:t>ecessary Software</w:t>
+      </w:r>
       <w:bookmarkEnd w:id="10"/>
-    </w:p>
-    <w:p>
-      <w:r>
-        <w:t xml:space="preserve">The bulk of the design and development will be undertaken by yours </w:t>
-      </w:r>
-      <w:proofErr w:type="gramStart"/>
-      <w:r>
-        <w:t>truly,</w:t>
-      </w:r>
-      <w:proofErr w:type="gramEnd"/>
-      <w:r>
-        <w:t xml:space="preserve"> however the majority of the sound design will be outsourced.</w:t>
-      </w:r>
-    </w:p>
-    <w:p>
-      <w:pPr>
-        <w:pStyle w:val="Heading2"/>
-      </w:pPr>
-      <w:bookmarkStart w:id="11" w:name="_Toc470267597"/>
-      <w:r>
-        <w:t>necessary Software</w:t>
-      </w:r>
-      <w:bookmarkEnd w:id="11"/>
     </w:p>
     <w:p>
       <w:pPr>
@@ -2634,6 +2643,7 @@
         </w:numPr>
       </w:pPr>
       <w:r>
+        <w:lastRenderedPageBreak/>
         <w:t>Autodesk 3DS Max</w:t>
       </w:r>
     </w:p>
@@ -2646,7 +2656,6 @@
         </w:numPr>
       </w:pPr>
       <w:r>
-        <w:lastRenderedPageBreak/>
         <w:t>Audacity</w:t>
       </w:r>
     </w:p>
@@ -2666,55 +2675,55 @@
       <w:pPr>
         <w:pStyle w:val="Heading1"/>
       </w:pPr>
-      <w:bookmarkStart w:id="12" w:name="_Toc470267598"/>
+      <w:bookmarkStart w:id="11" w:name="_Toc470267598"/>
       <w:r>
         <w:t>Influences</w:t>
       </w:r>
+      <w:bookmarkEnd w:id="11"/>
+    </w:p>
+    <w:p>
+      <w:pPr>
+        <w:pStyle w:val="Heading2"/>
+      </w:pPr>
+      <w:bookmarkStart w:id="12" w:name="_Toc470267599"/>
+      <w:r>
+        <w:t>Elevator Pitch</w:t>
+      </w:r>
       <w:bookmarkEnd w:id="12"/>
     </w:p>
     <w:p>
-      <w:pPr>
-        <w:pStyle w:val="Heading2"/>
-      </w:pPr>
-      <w:bookmarkStart w:id="13" w:name="_Toc470267599"/>
-      <w:r>
-        <w:t>Elevator Pitch</w:t>
+      <w:r>
+        <w:t xml:space="preserve">A bank heists game, where players have to free run through </w:t>
+      </w:r>
+      <w:proofErr w:type="gramStart"/>
+      <w:r>
+        <w:t>a neon</w:t>
+      </w:r>
+      <w:proofErr w:type="gramEnd"/>
+      <w:r>
+        <w:t>, virtual environment stealing as much cash as quickly as possible.</w:t>
+      </w:r>
+    </w:p>
+    <w:p>
+      <w:pPr>
+        <w:pStyle w:val="Heading1"/>
+      </w:pPr>
+      <w:bookmarkStart w:id="13" w:name="_Toc470267600"/>
+      <w:r>
+        <w:t>Project Description (Brief)</w:t>
       </w:r>
       <w:bookmarkEnd w:id="13"/>
     </w:p>
-    <w:p>
-      <w:r>
-        <w:t xml:space="preserve">A bank heists game, where players have to free run through </w:t>
-      </w:r>
-      <w:proofErr w:type="gramStart"/>
-      <w:r>
-        <w:t>a neon</w:t>
-      </w:r>
-      <w:proofErr w:type="gramEnd"/>
-      <w:r>
-        <w:t>, virtual environment stealing as much cash as quickly as possible.</w:t>
-      </w:r>
-    </w:p>
+    <w:p/>
     <w:p>
       <w:pPr>
         <w:pStyle w:val="Heading1"/>
       </w:pPr>
-      <w:bookmarkStart w:id="14" w:name="_Toc470267600"/>
-      <w:r>
-        <w:t>Project Description (Brief)</w:t>
+      <w:bookmarkStart w:id="14" w:name="_Toc470267601"/>
+      <w:r>
+        <w:t>Project Description (Long Form)</w:t>
       </w:r>
       <w:bookmarkEnd w:id="14"/>
-    </w:p>
-    <w:p/>
-    <w:p>
-      <w:pPr>
-        <w:pStyle w:val="Heading1"/>
-      </w:pPr>
-      <w:bookmarkStart w:id="15" w:name="_Toc470267601"/>
-      <w:r>
-        <w:t>Project Description (Long Form)</w:t>
-      </w:r>
-      <w:bookmarkEnd w:id="15"/>
     </w:p>
     <w:p>
       <w:pPr>
@@ -2769,38 +2778,38 @@
       <w:pPr>
         <w:pStyle w:val="Heading1"/>
       </w:pPr>
-      <w:bookmarkStart w:id="16" w:name="_Toc470267602"/>
+      <w:bookmarkStart w:id="15" w:name="_Toc470267602"/>
       <w:r>
         <w:t>Unique Selling Points (USP)</w:t>
       </w:r>
+      <w:bookmarkEnd w:id="15"/>
+    </w:p>
+    <w:p/>
+    <w:p>
+      <w:pPr>
+        <w:pStyle w:val="Heading1"/>
+      </w:pPr>
+      <w:bookmarkStart w:id="16" w:name="_Toc470267603"/>
+      <w:r>
+        <w:t xml:space="preserve">Core </w:t>
+      </w:r>
+      <w:r>
+        <w:t xml:space="preserve">Gameplay </w:t>
+      </w:r>
+      <w:r>
+        <w:t>Mechanics</w:t>
+      </w:r>
       <w:bookmarkEnd w:id="16"/>
     </w:p>
-    <w:p/>
-    <w:p>
-      <w:pPr>
-        <w:pStyle w:val="Heading1"/>
-      </w:pPr>
-      <w:bookmarkStart w:id="17" w:name="_Toc470267603"/>
-      <w:r>
-        <w:t xml:space="preserve">Core </w:t>
-      </w:r>
-      <w:r>
-        <w:t xml:space="preserve">Gameplay </w:t>
-      </w:r>
-      <w:r>
-        <w:t>Mechanics</w:t>
+    <w:p>
+      <w:pPr>
+        <w:pStyle w:val="Heading2"/>
+      </w:pPr>
+      <w:bookmarkStart w:id="17" w:name="_Toc470267604"/>
+      <w:r>
+        <w:t>Free Running</w:t>
       </w:r>
       <w:bookmarkEnd w:id="17"/>
-    </w:p>
-    <w:p>
-      <w:pPr>
-        <w:pStyle w:val="Heading2"/>
-      </w:pPr>
-      <w:bookmarkStart w:id="18" w:name="_Toc470267604"/>
-      <w:r>
-        <w:t>Free Running</w:t>
-      </w:r>
-      <w:bookmarkEnd w:id="18"/>
     </w:p>
     <w:p>
       <w:r>
@@ -2889,11 +2898,11 @@
       <w:pPr>
         <w:pStyle w:val="Heading2"/>
       </w:pPr>
-      <w:bookmarkStart w:id="19" w:name="_Toc470267605"/>
+      <w:bookmarkStart w:id="18" w:name="_Toc470267605"/>
       <w:r>
         <w:t>Flux</w:t>
       </w:r>
-      <w:bookmarkEnd w:id="19"/>
+      <w:bookmarkEnd w:id="18"/>
       <w:r>
         <w:t xml:space="preserve"> </w:t>
       </w:r>
@@ -2919,115 +2928,180 @@
       <w:pPr>
         <w:pStyle w:val="Heading2"/>
       </w:pPr>
-      <w:bookmarkStart w:id="20" w:name="_Toc470267606"/>
+      <w:bookmarkStart w:id="19" w:name="_Toc470267606"/>
       <w:r>
         <w:t>Slow Down Time</w:t>
       </w:r>
+      <w:bookmarkEnd w:id="19"/>
+      <w:r>
+        <w:t xml:space="preserve"> </w:t>
+      </w:r>
+    </w:p>
+    <w:p/>
+    <w:p>
+      <w:pPr>
+        <w:pStyle w:val="Heading1"/>
+      </w:pPr>
+      <w:bookmarkStart w:id="20" w:name="_Toc470267607"/>
+      <w:r>
+        <w:t>Game</w:t>
+      </w:r>
+      <w:r>
+        <w:t>play</w:t>
+      </w:r>
+      <w:r>
+        <w:t xml:space="preserve"> Systems</w:t>
+      </w:r>
       <w:bookmarkEnd w:id="20"/>
-      <w:r>
-        <w:t xml:space="preserve"> </w:t>
-      </w:r>
+    </w:p>
+    <w:p>
+      <w:pPr>
+        <w:pStyle w:val="Heading2"/>
+      </w:pPr>
+      <w:bookmarkStart w:id="21" w:name="_Toc470267608"/>
+      <w:r>
+        <w:t>Level Structure</w:t>
+      </w:r>
+      <w:bookmarkEnd w:id="21"/>
+    </w:p>
+    <w:p>
+      <w:r>
+        <w:t xml:space="preserve">The player enters a level and is given a countdown from three. On the word ‘Go!’ they have a set amount of time in the vault, with the aim of collecting as much cash they can possible get their hands on. </w:t>
+      </w:r>
+    </w:p>
+    <w:p>
+      <w:r>
+        <w:t xml:space="preserve">Any cash that they’ve collected needs to be banked. Cash can be banked at transferal stations situated inside the vault. Any cash that the player has on their person that hasn’t been banked at the end of the level is lost and stays in the vault. </w:t>
+      </w:r>
+    </w:p>
+    <w:p>
+      <w:r>
+        <w:t xml:space="preserve">Additionally if the player has not exited the vault before the time allocated is up then they will receive a cash fine as the cost of having to get the out of the vault. </w:t>
+      </w:r>
+    </w:p>
+    <w:p>
+      <w:r>
+        <w:t>The amount of cash the player has banked at the end of the level is effectively their score. With a basic three star rating, the more cash the player has banked the closer they will be to achieving a three star rating for their heist.</w:t>
+      </w:r>
+    </w:p>
+    <w:p>
+      <w:pPr>
+        <w:pStyle w:val="Heading2"/>
+      </w:pPr>
+      <w:bookmarkStart w:id="22" w:name="_Toc470267609"/>
+      <w:r>
+        <w:t>Unlocking Levels</w:t>
+      </w:r>
+      <w:bookmarkEnd w:id="22"/>
     </w:p>
     <w:p/>
     <w:p>
       <w:pPr>
         <w:pStyle w:val="Heading1"/>
       </w:pPr>
-      <w:bookmarkStart w:id="21" w:name="_Toc470267607"/>
-      <w:r>
-        <w:t>Game</w:t>
-      </w:r>
-      <w:r>
-        <w:t>play</w:t>
-      </w:r>
-      <w:r>
-        <w:t xml:space="preserve"> Systems</w:t>
-      </w:r>
-      <w:bookmarkEnd w:id="21"/>
+      <w:bookmarkStart w:id="23" w:name="_Toc470267610"/>
+      <w:r>
+        <w:t>Game Flow</w:t>
+      </w:r>
+      <w:bookmarkEnd w:id="23"/>
+    </w:p>
+    <w:p/>
+    <w:p>
+      <w:pPr>
+        <w:pStyle w:val="Heading1"/>
+      </w:pPr>
+      <w:bookmarkStart w:id="24" w:name="_Toc470267611"/>
+      <w:r>
+        <w:t>Menu Flow</w:t>
+      </w:r>
+      <w:bookmarkEnd w:id="24"/>
+    </w:p>
+    <w:p/>
+    <w:p>
+      <w:pPr>
+        <w:pStyle w:val="Heading1"/>
+      </w:pPr>
+      <w:bookmarkStart w:id="25" w:name="_Toc470267612"/>
+      <w:r>
+        <w:t>Controls</w:t>
+      </w:r>
+      <w:bookmarkEnd w:id="25"/>
+    </w:p>
+    <w:p/>
+    <w:p>
+      <w:pPr>
+        <w:pStyle w:val="Heading1"/>
+      </w:pPr>
+      <w:bookmarkStart w:id="26" w:name="_Toc470267613"/>
+      <w:r>
+        <w:t>Skeleton Schedule</w:t>
+      </w:r>
+      <w:bookmarkEnd w:id="26"/>
+    </w:p>
+    <w:p/>
+    <w:p>
+      <w:pPr>
+        <w:pStyle w:val="Heading1"/>
+      </w:pPr>
+      <w:r>
+        <w:lastRenderedPageBreak/>
+        <w:t>Story</w:t>
+      </w:r>
     </w:p>
     <w:p>
       <w:pPr>
         <w:pStyle w:val="Heading2"/>
       </w:pPr>
-      <w:bookmarkStart w:id="22" w:name="_Toc470267608"/>
-      <w:r>
-        <w:t>Level Structure</w:t>
-      </w:r>
-      <w:bookmarkEnd w:id="22"/>
-    </w:p>
-    <w:p>
-      <w:r>
-        <w:t xml:space="preserve">The player enters a level and is given a countdown from three. On the word ‘Go!’ they have a set amount of time in the vault, with the aim of collecting as much cash they can possible get their hands on. </w:t>
-      </w:r>
-    </w:p>
-    <w:p>
-      <w:r>
-        <w:t xml:space="preserve">Any cash that they’ve collected needs to be banked. Cash can be banked at transferal stations situated inside the vault. Any cash that the player has on their person that hasn’t been banked at the end of the level is lost and stays in the vault. </w:t>
-      </w:r>
-    </w:p>
-    <w:p>
-      <w:r>
-        <w:t xml:space="preserve">Additionally if the player has not exited the vault before the time allocated is up then they will receive a cash fine as the cost of having to get the out of the vault. </w:t>
-      </w:r>
-    </w:p>
-    <w:p>
-      <w:r>
-        <w:t>The amount of cash the player has banked at the end of the level is effectively their score. With a basic three star rating, the more cash the player has banked the closer they will be to achieving a three star rating for their heist.</w:t>
-      </w:r>
+      <w:r>
+        <w:t>Basic Overview</w:t>
+      </w:r>
+    </w:p>
+    <w:p>
+      <w:r>
+        <w:t xml:space="preserve">The year is 2027 and bank robbers have entered the digital age. Through rendering a bank vault in a virtual environment and forcing open the door, a new breed of thieves have been born; introducing the Vault Runners. These quick and agile raiders have built up the skills necessary to wipe a vault clean of all of its wealth in mere seconds. </w:t>
+      </w:r>
+      <w:bookmarkStart w:id="27" w:name="_GoBack"/>
+      <w:bookmarkEnd w:id="27"/>
     </w:p>
     <w:p>
       <w:pPr>
         <w:pStyle w:val="Heading2"/>
       </w:pPr>
-      <w:bookmarkStart w:id="23" w:name="_Toc470267609"/>
-      <w:r>
-        <w:t>Unlocking Levels</w:t>
-      </w:r>
-      <w:bookmarkEnd w:id="23"/>
+      <w:r>
+        <w:t>Main Character</w:t>
+      </w:r>
+    </w:p>
+    <w:p>
+      <w:r>
+        <w:t>Robyn – A Vault Runner</w:t>
+      </w:r>
+    </w:p>
+    <w:p>
+      <w:pPr>
+        <w:pStyle w:val="Heading2"/>
+      </w:pPr>
+      <w:r>
+        <w:t>Motivation</w:t>
+      </w:r>
     </w:p>
     <w:p/>
     <w:p>
       <w:pPr>
-        <w:pStyle w:val="Heading1"/>
-      </w:pPr>
-      <w:bookmarkStart w:id="24" w:name="_Toc470267610"/>
-      <w:r>
-        <w:t>Game Flow</w:t>
-      </w:r>
-      <w:bookmarkEnd w:id="24"/>
-    </w:p>
-    <w:p/>
-    <w:p>
-      <w:pPr>
-        <w:pStyle w:val="Heading1"/>
-      </w:pPr>
-      <w:bookmarkStart w:id="25" w:name="_Toc470267611"/>
-      <w:r>
-        <w:t>Menu Flow</w:t>
-      </w:r>
-      <w:bookmarkEnd w:id="25"/>
-    </w:p>
-    <w:p/>
-    <w:p>
-      <w:pPr>
-        <w:pStyle w:val="Heading1"/>
-      </w:pPr>
-      <w:bookmarkStart w:id="26" w:name="_Toc470267612"/>
-      <w:r>
-        <w:t>Controls</w:t>
-      </w:r>
-      <w:bookmarkEnd w:id="26"/>
-    </w:p>
-    <w:p/>
-    <w:p>
-      <w:pPr>
-        <w:pStyle w:val="Heading1"/>
-      </w:pPr>
-      <w:bookmarkStart w:id="27" w:name="_Toc470267613"/>
-      <w:r>
-        <w:t>Skeleton Schedule</w:t>
-      </w:r>
-      <w:bookmarkEnd w:id="27"/>
+        <w:pStyle w:val="Heading2"/>
+      </w:pPr>
+      <w:r>
+        <w:t>Additional Characters</w:t>
+      </w:r>
+    </w:p>
+    <w:p>
+      <w:r>
+        <w:t>Instructor</w:t>
+      </w:r>
+    </w:p>
+    <w:p>
+      <w:r>
+        <w:t>Vault Owners</w:t>
+      </w:r>
     </w:p>
     <w:sectPr>
       <w:headerReference w:type="default" r:id="rId10"/>
@@ -3102,7 +3176,7 @@
           <w:rPr>
             <w:noProof/>
           </w:rPr>
-          <w:t>1</w:t>
+          <w:t>5</w:t>
         </w:r>
         <w:r>
           <w:rPr>
@@ -5335,37 +5409,6 @@
         </w:p>
       </w:docPartBody>
     </w:docPart>
-    <w:docPart>
-      <w:docPartPr>
-        <w:name w:val="BA229EAF18E248CD89F1CCE8854B9387"/>
-        <w:category>
-          <w:name w:val="General"/>
-          <w:gallery w:val="placeholder"/>
-        </w:category>
-        <w:types>
-          <w:type w:val="bbPlcHdr"/>
-        </w:types>
-        <w:behaviors>
-          <w:behavior w:val="content"/>
-        </w:behaviors>
-        <w:guid w:val="{2F0F9D96-5BEB-4D05-905E-26D8BA3339A6}"/>
-      </w:docPartPr>
-      <w:docPartBody>
-        <w:p>
-          <w:pPr>
-            <w:pStyle w:val="BA229EAF18E248CD89F1CCE8854B9387"/>
-          </w:pPr>
-          <w:r>
-            <w:rPr>
-              <w:rFonts w:asciiTheme="majorHAnsi" w:eastAsiaTheme="majorEastAsia" w:hAnsiTheme="majorHAnsi" w:cstheme="majorBidi"/>
-              <w:sz w:val="44"/>
-              <w:szCs w:val="44"/>
-            </w:rPr>
-            <w:t>[Type the document subtitle]</w:t>
-          </w:r>
-        </w:p>
-      </w:docPartBody>
-    </w:docPart>
   </w:docParts>
 </w:glossaryDocument>
 </file>
@@ -5443,6 +5486,7 @@
     <w:rsid w:val="00672F17"/>
     <w:rsid w:val="00686208"/>
     <w:rsid w:val="00857EA8"/>
+    <w:rsid w:val="00D6467F"/>
     <w:rsid w:val="00E97904"/>
   </w:rsids>
   <m:mathPr>
@@ -6217,7 +6261,7 @@
 </file>
 
 <file path=customXml/itemProps2.xml><?xml version="1.0" encoding="utf-8"?>
-<ds:datastoreItem xmlns:ds="http://schemas.openxmlformats.org/officeDocument/2006/customXml" ds:itemID="{90E96516-0F18-4E91-BC16-334F762893A8}">
+<ds:datastoreItem xmlns:ds="http://schemas.openxmlformats.org/officeDocument/2006/customXml" ds:itemID="{E69A565C-6BDC-4C06-BE61-FDBC21F51543}">
   <ds:schemaRefs>
     <ds:schemaRef ds:uri="http://schemas.openxmlformats.org/officeDocument/2006/bibliography"/>
   </ds:schemaRefs>

</xml_diff>